<commit_message>
add new lines of code
</commit_message>
<xml_diff>
--- a/GIT.docx
+++ b/GIT.docx
@@ -528,6 +528,158 @@
     </w:p>
     <w:p>
       <w:pPr>
+        <w:jc w:val="center"/>
+        <w:rPr>
+          <w:rFonts w:ascii="Consolas" w:hAnsi="Consolas"/>
+          <w:sz w:val="24"/>
+          <w:szCs w:val="24"/>
+        </w:rPr>
+      </w:pPr>
+      <w:r>
+        <w:rPr>
+          <w:rFonts w:ascii="Consolas" w:hAnsi="Consolas"/>
+          <w:sz w:val="24"/>
+          <w:szCs w:val="24"/>
+        </w:rPr>
+        <w:t>.gitignore</w:t>
+      </w:r>
+    </w:p>
+    <w:tbl>
+      <w:tblPr>
+        <w:tblStyle w:val="Rcsostblzat"/>
+        <w:tblW w:w="0" w:type="auto"/>
+        <w:tblLook w:val="04A0"/>
+      </w:tblPr>
+      <w:tblGrid>
+        <w:gridCol w:w="5211"/>
+        <w:gridCol w:w="5395"/>
+      </w:tblGrid>
+      <w:tr>
+        <w:tc>
+          <w:tcPr>
+            <w:tcW w:w="5211" w:type="dxa"/>
+          </w:tcPr>
+          <w:p>
+            <w:pPr>
+              <w:rPr>
+                <w:rFonts w:ascii="Consolas" w:hAnsi="Consolas"/>
+                <w:sz w:val="24"/>
+                <w:szCs w:val="24"/>
+              </w:rPr>
+            </w:pPr>
+            <w:r>
+              <w:rPr>
+                <w:rFonts w:ascii="Consolas" w:hAnsi="Consolas"/>
+                <w:sz w:val="24"/>
+                <w:szCs w:val="24"/>
+              </w:rPr>
+              <w:t>.DS_Store</w:t>
+            </w:r>
+          </w:p>
+          <w:p>
+            <w:pPr>
+              <w:rPr>
+                <w:rFonts w:ascii="Consolas" w:hAnsi="Consolas"/>
+                <w:sz w:val="24"/>
+                <w:szCs w:val="24"/>
+              </w:rPr>
+            </w:pPr>
+            <w:r>
+              <w:rPr>
+                <w:rFonts w:ascii="Consolas" w:hAnsi="Consolas"/>
+                <w:sz w:val="24"/>
+                <w:szCs w:val="24"/>
+              </w:rPr>
+              <w:t>secret.txt</w:t>
+            </w:r>
+          </w:p>
+          <w:p>
+            <w:pPr>
+              <w:rPr>
+                <w:rFonts w:ascii="Consolas" w:hAnsi="Consolas"/>
+                <w:sz w:val="24"/>
+                <w:szCs w:val="24"/>
+              </w:rPr>
+            </w:pPr>
+            <w:r>
+              <w:rPr>
+                <w:rFonts w:ascii="Consolas" w:hAnsi="Consolas"/>
+                <w:sz w:val="24"/>
+                <w:szCs w:val="24"/>
+              </w:rPr>
+              <w:t>node_modules/</w:t>
+            </w:r>
+          </w:p>
+        </w:tc>
+        <w:tc>
+          <w:tcPr>
+            <w:tcW w:w="5395" w:type="dxa"/>
+          </w:tcPr>
+          <w:p>
+            <w:pPr>
+              <w:rPr>
+                <w:rFonts w:ascii="Consolas" w:hAnsi="Consolas"/>
+                <w:sz w:val="24"/>
+                <w:szCs w:val="24"/>
+              </w:rPr>
+            </w:pPr>
+            <w:r>
+              <w:rPr>
+                <w:rFonts w:ascii="Consolas" w:hAnsi="Consolas"/>
+                <w:sz w:val="24"/>
+                <w:szCs w:val="24"/>
+              </w:rPr>
+              <w:t>Git can ignore these: file extensions</w:t>
+            </w:r>
+          </w:p>
+          <w:p>
+            <w:pPr>
+              <w:rPr>
+                <w:rFonts w:ascii="Consolas" w:hAnsi="Consolas"/>
+                <w:sz w:val="24"/>
+                <w:szCs w:val="24"/>
+              </w:rPr>
+            </w:pPr>
+            <w:r>
+              <w:rPr>
+                <w:rFonts w:ascii="Consolas" w:hAnsi="Consolas"/>
+                <w:sz w:val="24"/>
+                <w:szCs w:val="24"/>
+              </w:rPr>
+              <w:t>files</w:t>
+            </w:r>
+          </w:p>
+          <w:p>
+            <w:pPr>
+              <w:rPr>
+                <w:rFonts w:ascii="Consolas" w:hAnsi="Consolas"/>
+                <w:sz w:val="24"/>
+                <w:szCs w:val="24"/>
+              </w:rPr>
+            </w:pPr>
+            <w:r>
+              <w:rPr>
+                <w:rFonts w:ascii="Consolas" w:hAnsi="Consolas"/>
+                <w:sz w:val="24"/>
+                <w:szCs w:val="24"/>
+              </w:rPr>
+              <w:t>directories</w:t>
+            </w:r>
+          </w:p>
+        </w:tc>
+      </w:tr>
+    </w:tbl>
+    <w:p>
+      <w:pPr>
+        <w:rPr>
+          <w:rFonts w:ascii="Consolas" w:hAnsi="Consolas"/>
+          <w:sz w:val="24"/>
+          <w:szCs w:val="24"/>
+        </w:rPr>
+      </w:pPr>
+    </w:p>
+    <w:p>
+      <w:pPr>
         <w:rPr>
           <w:rFonts w:ascii="Consolas" w:hAnsi="Consolas"/>
           <w:sz w:val="24"/>
@@ -918,6 +1070,23 @@
                 <w:sz w:val="24"/>
                 <w:szCs w:val="24"/>
               </w:rPr>
+              <w:t>git add .</w:t>
+            </w:r>
+          </w:p>
+          <w:p>
+            <w:pPr>
+              <w:rPr>
+                <w:rFonts w:ascii="Consolas" w:hAnsi="Consolas"/>
+                <w:sz w:val="24"/>
+                <w:szCs w:val="24"/>
+              </w:rPr>
+            </w:pPr>
+            <w:r>
+              <w:rPr>
+                <w:rFonts w:ascii="Consolas" w:hAnsi="Consolas"/>
+                <w:sz w:val="24"/>
+                <w:szCs w:val="24"/>
+              </w:rPr>
               <w:t>git add -A</w:t>
             </w:r>
           </w:p>
@@ -958,6 +1127,23 @@
                 <w:szCs w:val="24"/>
               </w:rPr>
               <w:t>Add directory to the staging area</w:t>
+            </w:r>
+          </w:p>
+          <w:p>
+            <w:pPr>
+              <w:rPr>
+                <w:rFonts w:ascii="Consolas" w:hAnsi="Consolas"/>
+                <w:sz w:val="24"/>
+                <w:szCs w:val="24"/>
+              </w:rPr>
+            </w:pPr>
+            <w:r>
+              <w:rPr>
+                <w:rFonts w:ascii="Consolas" w:hAnsi="Consolas"/>
+                <w:sz w:val="24"/>
+                <w:szCs w:val="24"/>
+              </w:rPr>
+              <w:t>Add everything to the staging area</w:t>
             </w:r>
           </w:p>
           <w:p>
@@ -1071,6 +1257,23 @@
               <w:t>git commit</w:t>
             </w:r>
           </w:p>
+          <w:p>
+            <w:pPr>
+              <w:rPr>
+                <w:rFonts w:ascii="Consolas" w:hAnsi="Consolas"/>
+                <w:sz w:val="24"/>
+                <w:szCs w:val="24"/>
+              </w:rPr>
+            </w:pPr>
+            <w:r>
+              <w:rPr>
+                <w:rFonts w:ascii="Consolas" w:hAnsi="Consolas"/>
+                <w:sz w:val="24"/>
+                <w:szCs w:val="24"/>
+              </w:rPr>
+              <w:t>git commit --amend</w:t>
+            </w:r>
+          </w:p>
         </w:tc>
         <w:tc>
           <w:tcPr>
@@ -1118,6 +1321,23 @@
               <w:t>Open default editor to write commit message</w:t>
             </w:r>
           </w:p>
+          <w:p>
+            <w:pPr>
+              <w:rPr>
+                <w:rFonts w:ascii="Consolas" w:hAnsi="Consolas"/>
+                <w:sz w:val="24"/>
+                <w:szCs w:val="24"/>
+              </w:rPr>
+            </w:pPr>
+            <w:r>
+              <w:rPr>
+                <w:rFonts w:ascii="Consolas" w:hAnsi="Consolas"/>
+                <w:sz w:val="24"/>
+                <w:szCs w:val="24"/>
+              </w:rPr>
+              <w:t>Amend a previous commit message</w:t>
+            </w:r>
+          </w:p>
         </w:tc>
       </w:tr>
     </w:tbl>
@@ -1139,30 +1359,34 @@
           <w:szCs w:val="24"/>
         </w:rPr>
       </w:pPr>
+    </w:p>
+    <w:p>
+      <w:pPr>
+        <w:jc w:val="center"/>
+        <w:rPr>
+          <w:rFonts w:ascii="Consolas" w:hAnsi="Consolas"/>
+          <w:sz w:val="24"/>
+          <w:szCs w:val="24"/>
+        </w:rPr>
+      </w:pPr>
+    </w:p>
+    <w:p>
+      <w:pPr>
+        <w:jc w:val="center"/>
+        <w:rPr>
+          <w:rFonts w:ascii="Consolas" w:hAnsi="Consolas"/>
+          <w:sz w:val="24"/>
+          <w:szCs w:val="24"/>
+        </w:rPr>
+      </w:pPr>
       <w:r>
         <w:rPr>
           <w:rFonts w:ascii="Consolas" w:hAnsi="Consolas"/>
           <w:sz w:val="24"/>
           <w:szCs w:val="24"/>
         </w:rPr>
-        <w:t>GITHUB</w:t>
-      </w:r>
-    </w:p>
-    <w:p>
-      <w:pPr>
-        <w:rPr>
-          <w:rFonts w:ascii="Consolas" w:hAnsi="Consolas"/>
-          <w:sz w:val="24"/>
-          <w:szCs w:val="24"/>
-        </w:rPr>
-      </w:pPr>
-      <w:r>
-        <w:rPr>
-          <w:rFonts w:ascii="Consolas" w:hAnsi="Consolas"/>
-          <w:sz w:val="24"/>
-          <w:szCs w:val="24"/>
-        </w:rPr>
-        <w:t>CLONE</w:t>
+        <w:lastRenderedPageBreak/>
+        <w:t>BRANCHING</w:t>
       </w:r>
     </w:p>
     <w:tbl>
@@ -1194,15 +1418,194 @@
                 <w:sz w:val="24"/>
                 <w:szCs w:val="24"/>
               </w:rPr>
-              <w:t xml:space="preserve">git </w:t>
-            </w:r>
-            <w:r>
-              <w:rPr>
-                <w:rFonts w:ascii="Consolas" w:hAnsi="Consolas"/>
-                <w:sz w:val="24"/>
-                <w:szCs w:val="24"/>
-              </w:rPr>
-              <w:t>clone &lt;URL&gt;</w:t>
+              <w:t>git branch</w:t>
+            </w:r>
+          </w:p>
+          <w:p>
+            <w:pPr>
+              <w:rPr>
+                <w:rFonts w:ascii="Consolas" w:hAnsi="Consolas"/>
+                <w:sz w:val="24"/>
+                <w:szCs w:val="24"/>
+              </w:rPr>
+            </w:pPr>
+            <w:r>
+              <w:rPr>
+                <w:rFonts w:ascii="Consolas" w:hAnsi="Consolas"/>
+                <w:sz w:val="24"/>
+                <w:szCs w:val="24"/>
+              </w:rPr>
+              <w:t>git branch &lt;branch-</w:t>
+            </w:r>
+            <w:r>
+              <w:rPr>
+                <w:rFonts w:ascii="Consolas" w:hAnsi="Consolas"/>
+                <w:sz w:val="24"/>
+                <w:szCs w:val="24"/>
+              </w:rPr>
+              <w:t>name&gt;</w:t>
+            </w:r>
+          </w:p>
+          <w:p>
+            <w:pPr>
+              <w:rPr>
+                <w:rFonts w:ascii="Consolas" w:hAnsi="Consolas"/>
+                <w:sz w:val="24"/>
+                <w:szCs w:val="24"/>
+              </w:rPr>
+            </w:pPr>
+            <w:r>
+              <w:rPr>
+                <w:rFonts w:ascii="Consolas" w:hAnsi="Consolas"/>
+                <w:sz w:val="24"/>
+                <w:szCs w:val="24"/>
+              </w:rPr>
+              <w:t>git branch &lt;branch-name1&gt; &lt;branch-name2&gt;</w:t>
+            </w:r>
+          </w:p>
+          <w:p>
+            <w:pPr>
+              <w:rPr>
+                <w:rFonts w:ascii="Consolas" w:hAnsi="Consolas"/>
+                <w:sz w:val="24"/>
+                <w:szCs w:val="24"/>
+              </w:rPr>
+            </w:pPr>
+          </w:p>
+          <w:p>
+            <w:pPr>
+              <w:rPr>
+                <w:rFonts w:ascii="Consolas" w:hAnsi="Consolas"/>
+                <w:sz w:val="24"/>
+                <w:szCs w:val="24"/>
+              </w:rPr>
+            </w:pPr>
+            <w:r>
+              <w:rPr>
+                <w:rFonts w:ascii="Consolas" w:hAnsi="Consolas"/>
+                <w:sz w:val="24"/>
+                <w:szCs w:val="24"/>
+              </w:rPr>
+              <w:t xml:space="preserve">git switch </w:t>
+            </w:r>
+            <w:r>
+              <w:rPr>
+                <w:rFonts w:ascii="Consolas" w:hAnsi="Consolas"/>
+                <w:sz w:val="24"/>
+                <w:szCs w:val="24"/>
+              </w:rPr>
+              <w:t>&lt;branch-</w:t>
+            </w:r>
+            <w:r>
+              <w:rPr>
+                <w:rFonts w:ascii="Consolas" w:hAnsi="Consolas"/>
+                <w:sz w:val="24"/>
+                <w:szCs w:val="24"/>
+              </w:rPr>
+              <w:t>name&gt;</w:t>
+            </w:r>
+          </w:p>
+          <w:p>
+            <w:pPr>
+              <w:rPr>
+                <w:rFonts w:ascii="Consolas" w:hAnsi="Consolas"/>
+                <w:sz w:val="24"/>
+                <w:szCs w:val="24"/>
+              </w:rPr>
+            </w:pPr>
+            <w:r>
+              <w:rPr>
+                <w:rFonts w:ascii="Consolas" w:hAnsi="Consolas"/>
+                <w:sz w:val="24"/>
+                <w:szCs w:val="24"/>
+              </w:rPr>
+              <w:t>git checkout &lt;branch-name&gt;</w:t>
+            </w:r>
+          </w:p>
+          <w:p>
+            <w:pPr>
+              <w:rPr>
+                <w:rFonts w:ascii="Consolas" w:hAnsi="Consolas"/>
+                <w:sz w:val="24"/>
+                <w:szCs w:val="24"/>
+              </w:rPr>
+            </w:pPr>
+            <w:r>
+              <w:rPr>
+                <w:rFonts w:ascii="Consolas" w:hAnsi="Consolas"/>
+                <w:sz w:val="24"/>
+                <w:szCs w:val="24"/>
+              </w:rPr>
+              <w:t>git switch -c &lt;branch-name&gt;</w:t>
+            </w:r>
+          </w:p>
+          <w:p>
+            <w:pPr>
+              <w:rPr>
+                <w:rFonts w:ascii="Consolas" w:hAnsi="Consolas"/>
+                <w:sz w:val="24"/>
+                <w:szCs w:val="24"/>
+              </w:rPr>
+            </w:pPr>
+          </w:p>
+          <w:p>
+            <w:pPr>
+              <w:rPr>
+                <w:rFonts w:ascii="Consolas" w:hAnsi="Consolas"/>
+                <w:sz w:val="24"/>
+                <w:szCs w:val="24"/>
+              </w:rPr>
+            </w:pPr>
+            <w:r>
+              <w:rPr>
+                <w:rFonts w:ascii="Consolas" w:hAnsi="Consolas"/>
+                <w:sz w:val="24"/>
+                <w:szCs w:val="24"/>
+              </w:rPr>
+              <w:t>git branch -d or --delete</w:t>
+            </w:r>
+          </w:p>
+          <w:p>
+            <w:pPr>
+              <w:rPr>
+                <w:rFonts w:ascii="Consolas" w:hAnsi="Consolas"/>
+                <w:sz w:val="24"/>
+                <w:szCs w:val="24"/>
+              </w:rPr>
+            </w:pPr>
+            <w:r>
+              <w:rPr>
+                <w:rFonts w:ascii="Consolas" w:hAnsi="Consolas"/>
+                <w:sz w:val="24"/>
+                <w:szCs w:val="24"/>
+              </w:rPr>
+              <w:t>git branch -D or --delete --force</w:t>
+            </w:r>
+          </w:p>
+          <w:p>
+            <w:pPr>
+              <w:rPr>
+                <w:rFonts w:ascii="Consolas" w:hAnsi="Consolas"/>
+                <w:sz w:val="24"/>
+                <w:szCs w:val="24"/>
+              </w:rPr>
+            </w:pPr>
+          </w:p>
+          <w:p>
+            <w:pPr>
+              <w:rPr>
+                <w:rFonts w:ascii="Consolas" w:hAnsi="Consolas"/>
+                <w:sz w:val="24"/>
+                <w:szCs w:val="24"/>
+              </w:rPr>
+            </w:pPr>
+            <w:r>
+              <w:rPr>
+                <w:rFonts w:ascii="Consolas" w:hAnsi="Consolas"/>
+                <w:sz w:val="24"/>
+                <w:szCs w:val="24"/>
+              </w:rPr>
+              <w:t>git branch -m</w:t>
             </w:r>
           </w:p>
         </w:tc>
@@ -1224,15 +1627,186 @@
                 <w:sz w:val="24"/>
                 <w:szCs w:val="24"/>
               </w:rPr>
-              <w:t>C</w:t>
-            </w:r>
-            <w:r>
-              <w:rPr>
-                <w:rFonts w:ascii="Consolas" w:hAnsi="Consolas"/>
-                <w:sz w:val="24"/>
-                <w:szCs w:val="24"/>
-              </w:rPr>
-              <w:t>lone an existing repository</w:t>
+              <w:t>List branches, * shows the current head</w:t>
+            </w:r>
+          </w:p>
+          <w:p>
+            <w:pPr>
+              <w:rPr>
+                <w:rFonts w:ascii="Consolas" w:hAnsi="Consolas"/>
+                <w:sz w:val="24"/>
+                <w:szCs w:val="24"/>
+              </w:rPr>
+            </w:pPr>
+            <w:r>
+              <w:rPr>
+                <w:rFonts w:ascii="Consolas" w:hAnsi="Consolas"/>
+                <w:sz w:val="24"/>
+                <w:szCs w:val="24"/>
+              </w:rPr>
+              <w:t>Create a new bra</w:t>
+            </w:r>
+            <w:r>
+              <w:rPr>
+                <w:rFonts w:ascii="Consolas" w:hAnsi="Consolas"/>
+                <w:sz w:val="24"/>
+                <w:szCs w:val="24"/>
+              </w:rPr>
+              <w:t>n</w:t>
+            </w:r>
+            <w:r>
+              <w:rPr>
+                <w:rFonts w:ascii="Consolas" w:hAnsi="Consolas"/>
+                <w:sz w:val="24"/>
+                <w:szCs w:val="24"/>
+              </w:rPr>
+              <w:t>ch</w:t>
+            </w:r>
+          </w:p>
+          <w:p>
+            <w:pPr>
+              <w:rPr>
+                <w:rFonts w:ascii="Consolas" w:hAnsi="Consolas"/>
+                <w:sz w:val="24"/>
+                <w:szCs w:val="24"/>
+              </w:rPr>
+            </w:pPr>
+            <w:r>
+              <w:rPr>
+                <w:rFonts w:ascii="Consolas" w:hAnsi="Consolas"/>
+                <w:sz w:val="24"/>
+                <w:szCs w:val="24"/>
+              </w:rPr>
+              <w:t>Create a new branch(branch-name1) based on another branch(branch-name2)</w:t>
+            </w:r>
+          </w:p>
+          <w:p>
+            <w:pPr>
+              <w:rPr>
+                <w:rFonts w:ascii="Consolas" w:hAnsi="Consolas"/>
+                <w:sz w:val="24"/>
+                <w:szCs w:val="24"/>
+              </w:rPr>
+            </w:pPr>
+          </w:p>
+          <w:p>
+            <w:pPr>
+              <w:rPr>
+                <w:rFonts w:ascii="Consolas" w:hAnsi="Consolas"/>
+                <w:sz w:val="24"/>
+                <w:szCs w:val="24"/>
+              </w:rPr>
+            </w:pPr>
+            <w:r>
+              <w:rPr>
+                <w:rFonts w:ascii="Consolas" w:hAnsi="Consolas"/>
+                <w:sz w:val="24"/>
+                <w:szCs w:val="24"/>
+              </w:rPr>
+              <w:t>Switch to a branch</w:t>
+            </w:r>
+          </w:p>
+          <w:p>
+            <w:pPr>
+              <w:rPr>
+                <w:rFonts w:ascii="Consolas" w:hAnsi="Consolas"/>
+                <w:sz w:val="24"/>
+                <w:szCs w:val="24"/>
+              </w:rPr>
+            </w:pPr>
+            <w:r>
+              <w:rPr>
+                <w:rFonts w:ascii="Consolas" w:hAnsi="Consolas"/>
+                <w:sz w:val="24"/>
+                <w:szCs w:val="24"/>
+              </w:rPr>
+              <w:t>Switch to a branch (old command)</w:t>
+            </w:r>
+          </w:p>
+          <w:p>
+            <w:pPr>
+              <w:rPr>
+                <w:rFonts w:ascii="Consolas" w:hAnsi="Consolas"/>
+                <w:sz w:val="24"/>
+                <w:szCs w:val="24"/>
+              </w:rPr>
+            </w:pPr>
+            <w:r>
+              <w:rPr>
+                <w:rFonts w:ascii="Consolas" w:hAnsi="Consolas"/>
+                <w:sz w:val="24"/>
+                <w:szCs w:val="24"/>
+              </w:rPr>
+              <w:t>Create a new branch and switch to it</w:t>
+            </w:r>
+          </w:p>
+          <w:p>
+            <w:pPr>
+              <w:rPr>
+                <w:rFonts w:ascii="Consolas" w:hAnsi="Consolas"/>
+                <w:sz w:val="24"/>
+                <w:szCs w:val="24"/>
+              </w:rPr>
+            </w:pPr>
+          </w:p>
+          <w:p>
+            <w:pPr>
+              <w:rPr>
+                <w:rFonts w:ascii="Consolas" w:hAnsi="Consolas"/>
+                <w:sz w:val="24"/>
+                <w:szCs w:val="24"/>
+              </w:rPr>
+            </w:pPr>
+            <w:r>
+              <w:rPr>
+                <w:rFonts w:ascii="Consolas" w:hAnsi="Consolas"/>
+                <w:sz w:val="24"/>
+                <w:szCs w:val="24"/>
+              </w:rPr>
+              <w:t>Delete a branch</w:t>
+            </w:r>
+          </w:p>
+          <w:p>
+            <w:pPr>
+              <w:rPr>
+                <w:rFonts w:ascii="Consolas" w:hAnsi="Consolas"/>
+                <w:sz w:val="24"/>
+                <w:szCs w:val="24"/>
+              </w:rPr>
+            </w:pPr>
+            <w:r>
+              <w:rPr>
+                <w:rFonts w:ascii="Consolas" w:hAnsi="Consolas"/>
+                <w:sz w:val="24"/>
+                <w:szCs w:val="24"/>
+              </w:rPr>
+              <w:t>Delete a branch that not merged fully</w:t>
+            </w:r>
+          </w:p>
+          <w:p>
+            <w:pPr>
+              <w:rPr>
+                <w:rFonts w:ascii="Consolas" w:hAnsi="Consolas"/>
+                <w:sz w:val="24"/>
+                <w:szCs w:val="24"/>
+              </w:rPr>
+            </w:pPr>
+          </w:p>
+          <w:p>
+            <w:pPr>
+              <w:rPr>
+                <w:rFonts w:ascii="Consolas" w:hAnsi="Consolas"/>
+                <w:sz w:val="24"/>
+                <w:szCs w:val="24"/>
+              </w:rPr>
+            </w:pPr>
+            <w:r>
+              <w:rPr>
+                <w:rFonts w:ascii="Consolas" w:hAnsi="Consolas"/>
+                <w:sz w:val="24"/>
+                <w:szCs w:val="24"/>
+              </w:rPr>
+              <w:t>Rename the branch</w:t>
             </w:r>
           </w:p>
         </w:tc>
@@ -1255,13 +1829,40 @@
           <w:szCs w:val="24"/>
         </w:rPr>
       </w:pPr>
+    </w:p>
+    <w:p>
+      <w:pPr>
+        <w:jc w:val="center"/>
+        <w:rPr>
+          <w:rFonts w:ascii="Consolas" w:hAnsi="Consolas"/>
+          <w:sz w:val="24"/>
+          <w:szCs w:val="24"/>
+        </w:rPr>
+      </w:pPr>
       <w:r>
         <w:rPr>
           <w:rFonts w:ascii="Consolas" w:hAnsi="Consolas"/>
           <w:sz w:val="24"/>
           <w:szCs w:val="24"/>
         </w:rPr>
-        <w:t>SET REMOTE SERVER</w:t>
+        <w:t>GITHUB</w:t>
+      </w:r>
+    </w:p>
+    <w:p>
+      <w:pPr>
+        <w:rPr>
+          <w:rFonts w:ascii="Consolas" w:hAnsi="Consolas"/>
+          <w:sz w:val="24"/>
+          <w:szCs w:val="24"/>
+        </w:rPr>
+      </w:pPr>
+      <w:r>
+        <w:rPr>
+          <w:rFonts w:ascii="Consolas" w:hAnsi="Consolas"/>
+          <w:sz w:val="24"/>
+          <w:szCs w:val="24"/>
+        </w:rPr>
+        <w:t>CLONE</w:t>
       </w:r>
     </w:p>
     <w:tbl>
@@ -1293,24 +1894,15 @@
                 <w:sz w:val="24"/>
                 <w:szCs w:val="24"/>
               </w:rPr>
-              <w:t>git remote -v</w:t>
-            </w:r>
-          </w:p>
-          <w:p>
-            <w:pPr>
-              <w:rPr>
-                <w:rFonts w:ascii="Consolas" w:hAnsi="Consolas"/>
-                <w:sz w:val="24"/>
-                <w:szCs w:val="24"/>
-              </w:rPr>
-            </w:pPr>
-            <w:r>
-              <w:rPr>
-                <w:rFonts w:ascii="Consolas" w:hAnsi="Consolas"/>
-                <w:sz w:val="24"/>
-                <w:szCs w:val="24"/>
-              </w:rPr>
-              <w:t>git remote set origin &lt;URL&gt;</w:t>
+              <w:t xml:space="preserve">git </w:t>
+            </w:r>
+            <w:r>
+              <w:rPr>
+                <w:rFonts w:ascii="Consolas" w:hAnsi="Consolas"/>
+                <w:sz w:val="24"/>
+                <w:szCs w:val="24"/>
+              </w:rPr>
+              <w:t>clone &lt;URL&gt;</w:t>
             </w:r>
           </w:p>
         </w:tc>
@@ -1332,40 +1924,15 @@
                 <w:sz w:val="24"/>
                 <w:szCs w:val="24"/>
               </w:rPr>
-              <w:t>S</w:t>
-            </w:r>
-            <w:r>
-              <w:rPr>
-                <w:rFonts w:ascii="Consolas" w:hAnsi="Consolas"/>
-                <w:sz w:val="24"/>
-                <w:szCs w:val="24"/>
-              </w:rPr>
-              <w:t>hows the given server address</w:t>
-            </w:r>
-          </w:p>
-          <w:p>
-            <w:pPr>
-              <w:rPr>
-                <w:rFonts w:ascii="Consolas" w:hAnsi="Consolas"/>
-                <w:sz w:val="24"/>
-                <w:szCs w:val="24"/>
-              </w:rPr>
-            </w:pPr>
-            <w:r>
-              <w:rPr>
-                <w:rFonts w:ascii="Consolas" w:hAnsi="Consolas"/>
-                <w:sz w:val="24"/>
-                <w:szCs w:val="24"/>
-              </w:rPr>
-              <w:t>S</w:t>
-            </w:r>
-            <w:r>
-              <w:rPr>
-                <w:rFonts w:ascii="Consolas" w:hAnsi="Consolas"/>
-                <w:sz w:val="24"/>
-                <w:szCs w:val="24"/>
-              </w:rPr>
-              <w:t>et the origin of the project</w:t>
+              <w:t>C</w:t>
+            </w:r>
+            <w:r>
+              <w:rPr>
+                <w:rFonts w:ascii="Consolas" w:hAnsi="Consolas"/>
+                <w:sz w:val="24"/>
+                <w:szCs w:val="24"/>
+              </w:rPr>
+              <w:t>lone an existing repository</w:t>
             </w:r>
           </w:p>
         </w:tc>
@@ -1394,8 +1961,7 @@
           <w:sz w:val="24"/>
           <w:szCs w:val="24"/>
         </w:rPr>
-        <w:lastRenderedPageBreak/>
-        <w:t>PULL/PUSH</w:t>
+        <w:t>SET REMOTE SERVER</w:t>
       </w:r>
     </w:p>
     <w:tbl>
@@ -1427,15 +1993,24 @@
                 <w:sz w:val="24"/>
                 <w:szCs w:val="24"/>
               </w:rPr>
-              <w:t xml:space="preserve">git </w:t>
-            </w:r>
-            <w:r>
-              <w:rPr>
-                <w:rFonts w:ascii="Consolas" w:hAnsi="Consolas"/>
-                <w:sz w:val="24"/>
-                <w:szCs w:val="24"/>
-              </w:rPr>
-              <w:t>push origin master</w:t>
+              <w:t>git remote -v</w:t>
+            </w:r>
+          </w:p>
+          <w:p>
+            <w:pPr>
+              <w:rPr>
+                <w:rFonts w:ascii="Consolas" w:hAnsi="Consolas"/>
+                <w:sz w:val="24"/>
+                <w:szCs w:val="24"/>
+              </w:rPr>
+            </w:pPr>
+            <w:r>
+              <w:rPr>
+                <w:rFonts w:ascii="Consolas" w:hAnsi="Consolas"/>
+                <w:sz w:val="24"/>
+                <w:szCs w:val="24"/>
+              </w:rPr>
+              <w:t>git remote set origin &lt;URL&gt;</w:t>
             </w:r>
           </w:p>
         </w:tc>
@@ -1457,20 +2032,170 @@
                 <w:sz w:val="24"/>
                 <w:szCs w:val="24"/>
               </w:rPr>
-              <w:t>U</w:t>
-            </w:r>
-            <w:r>
-              <w:rPr>
-                <w:rFonts w:ascii="Consolas" w:hAnsi="Consolas"/>
-                <w:sz w:val="24"/>
-                <w:szCs w:val="24"/>
-              </w:rPr>
-              <w:t>pload to the master branch</w:t>
+              <w:t>S</w:t>
+            </w:r>
+            <w:r>
+              <w:rPr>
+                <w:rFonts w:ascii="Consolas" w:hAnsi="Consolas"/>
+                <w:sz w:val="24"/>
+                <w:szCs w:val="24"/>
+              </w:rPr>
+              <w:t>hows the given server address</w:t>
+            </w:r>
+          </w:p>
+          <w:p>
+            <w:pPr>
+              <w:rPr>
+                <w:rFonts w:ascii="Consolas" w:hAnsi="Consolas"/>
+                <w:sz w:val="24"/>
+                <w:szCs w:val="24"/>
+              </w:rPr>
+            </w:pPr>
+            <w:r>
+              <w:rPr>
+                <w:rFonts w:ascii="Consolas" w:hAnsi="Consolas"/>
+                <w:sz w:val="24"/>
+                <w:szCs w:val="24"/>
+              </w:rPr>
+              <w:t>S</w:t>
+            </w:r>
+            <w:r>
+              <w:rPr>
+                <w:rFonts w:ascii="Consolas" w:hAnsi="Consolas"/>
+                <w:sz w:val="24"/>
+                <w:szCs w:val="24"/>
+              </w:rPr>
+              <w:t>et the origin of the project</w:t>
             </w:r>
           </w:p>
         </w:tc>
       </w:tr>
     </w:tbl>
+    <w:p>
+      <w:pPr>
+        <w:rPr>
+          <w:rFonts w:ascii="Consolas" w:hAnsi="Consolas"/>
+          <w:sz w:val="24"/>
+          <w:szCs w:val="24"/>
+        </w:rPr>
+      </w:pPr>
+    </w:p>
+    <w:p>
+      <w:pPr>
+        <w:rPr>
+          <w:rFonts w:ascii="Consolas" w:hAnsi="Consolas"/>
+          <w:sz w:val="24"/>
+          <w:szCs w:val="24"/>
+        </w:rPr>
+      </w:pPr>
+      <w:r>
+        <w:rPr>
+          <w:rFonts w:ascii="Consolas" w:hAnsi="Consolas"/>
+          <w:sz w:val="24"/>
+          <w:szCs w:val="24"/>
+        </w:rPr>
+        <w:t>PULL/PUSH</w:t>
+      </w:r>
+    </w:p>
+    <w:tbl>
+      <w:tblPr>
+        <w:tblStyle w:val="Rcsostblzat"/>
+        <w:tblW w:w="0" w:type="auto"/>
+        <w:tblLook w:val="04A0"/>
+      </w:tblPr>
+      <w:tblGrid>
+        <w:gridCol w:w="5211"/>
+        <w:gridCol w:w="5395"/>
+      </w:tblGrid>
+      <w:tr>
+        <w:tc>
+          <w:tcPr>
+            <w:tcW w:w="5211" w:type="dxa"/>
+          </w:tcPr>
+          <w:p>
+            <w:pPr>
+              <w:rPr>
+                <w:rFonts w:ascii="Consolas" w:hAnsi="Consolas"/>
+                <w:sz w:val="24"/>
+                <w:szCs w:val="24"/>
+              </w:rPr>
+            </w:pPr>
+            <w:r>
+              <w:rPr>
+                <w:rFonts w:ascii="Consolas" w:hAnsi="Consolas"/>
+                <w:sz w:val="24"/>
+                <w:szCs w:val="24"/>
+              </w:rPr>
+              <w:t xml:space="preserve">git </w:t>
+            </w:r>
+            <w:r>
+              <w:rPr>
+                <w:rFonts w:ascii="Consolas" w:hAnsi="Consolas"/>
+                <w:sz w:val="24"/>
+                <w:szCs w:val="24"/>
+              </w:rPr>
+              <w:t>push origin master</w:t>
+            </w:r>
+          </w:p>
+        </w:tc>
+        <w:tc>
+          <w:tcPr>
+            <w:tcW w:w="5395" w:type="dxa"/>
+          </w:tcPr>
+          <w:p>
+            <w:pPr>
+              <w:rPr>
+                <w:rFonts w:ascii="Consolas" w:hAnsi="Consolas"/>
+                <w:sz w:val="24"/>
+                <w:szCs w:val="24"/>
+              </w:rPr>
+            </w:pPr>
+            <w:r>
+              <w:rPr>
+                <w:rFonts w:ascii="Consolas" w:hAnsi="Consolas"/>
+                <w:sz w:val="24"/>
+                <w:szCs w:val="24"/>
+              </w:rPr>
+              <w:t>U</w:t>
+            </w:r>
+            <w:r>
+              <w:rPr>
+                <w:rFonts w:ascii="Consolas" w:hAnsi="Consolas"/>
+                <w:sz w:val="24"/>
+                <w:szCs w:val="24"/>
+              </w:rPr>
+              <w:t>pload to the master branch</w:t>
+            </w:r>
+          </w:p>
+        </w:tc>
+      </w:tr>
+    </w:tbl>
+    <w:p>
+      <w:pPr>
+        <w:rPr>
+          <w:rFonts w:ascii="Consolas" w:hAnsi="Consolas"/>
+          <w:sz w:val="24"/>
+          <w:szCs w:val="24"/>
+        </w:rPr>
+      </w:pPr>
+    </w:p>
+    <w:p>
+      <w:pPr>
+        <w:rPr>
+          <w:rFonts w:ascii="Consolas" w:hAnsi="Consolas"/>
+          <w:sz w:val="24"/>
+          <w:szCs w:val="24"/>
+        </w:rPr>
+      </w:pPr>
+      <w:r>
+        <w:rPr>
+          <w:rFonts w:ascii="Consolas" w:hAnsi="Consolas"/>
+          <w:sz w:val="24"/>
+          <w:szCs w:val="24"/>
+        </w:rPr>
+        <w:t>Present-Tense Imperative should use in GIT when comitting messages</w:t>
+      </w:r>
+    </w:p>
     <w:p>
       <w:pPr>
         <w:rPr>

</xml_diff>

<commit_message>
Add some new codes
</commit_message>
<xml_diff>
--- a/GIT.docx
+++ b/GIT.docx
@@ -151,24 +151,32 @@
                 <w:sz w:val="24"/>
                 <w:szCs w:val="24"/>
               </w:rPr>
-              <w:t>touch &lt;filename.ext&gt;</w:t>
-            </w:r>
-          </w:p>
-          <w:p>
-            <w:pPr>
-              <w:rPr>
-                <w:rFonts w:ascii="Consolas" w:hAnsi="Consolas"/>
-                <w:sz w:val="24"/>
-                <w:szCs w:val="24"/>
-              </w:rPr>
-            </w:pPr>
-            <w:r>
-              <w:rPr>
-                <w:rFonts w:ascii="Consolas" w:hAnsi="Consolas"/>
-                <w:sz w:val="24"/>
-                <w:szCs w:val="24"/>
-              </w:rPr>
-              <w:t>start &lt;filename.ext&gt;</w:t>
+              <w:t>touch &lt;filename</w:t>
+            </w:r>
+            <w:r>
+              <w:rPr>
+                <w:rFonts w:ascii="Consolas" w:hAnsi="Consolas"/>
+                <w:sz w:val="24"/>
+                <w:szCs w:val="24"/>
+              </w:rPr>
+              <w:t>&gt;</w:t>
+            </w:r>
+          </w:p>
+          <w:p>
+            <w:pPr>
+              <w:rPr>
+                <w:rFonts w:ascii="Consolas" w:hAnsi="Consolas"/>
+                <w:sz w:val="24"/>
+                <w:szCs w:val="24"/>
+              </w:rPr>
+            </w:pPr>
+            <w:r>
+              <w:rPr>
+                <w:rFonts w:ascii="Consolas" w:hAnsi="Consolas"/>
+                <w:sz w:val="24"/>
+                <w:szCs w:val="24"/>
+              </w:rPr>
+              <w:t>start &lt;filename&gt;</w:t>
             </w:r>
           </w:p>
           <w:p>
@@ -665,6 +673,14 @@
               </w:rPr>
               <w:t>Git can ignore these: file extensions</w:t>
             </w:r>
+            <w:r>
+              <w:rPr>
+                <w:rFonts w:ascii="Consolas" w:hAnsi="Consolas"/>
+                <w:sz w:val="24"/>
+                <w:szCs w:val="24"/>
+              </w:rPr>
+              <w:t>,</w:t>
+            </w:r>
           </w:p>
           <w:p>
             <w:pPr>
@@ -681,6 +697,14 @@
                 <w:szCs w:val="24"/>
               </w:rPr>
               <w:t>files</w:t>
+            </w:r>
+            <w:r>
+              <w:rPr>
+                <w:rFonts w:ascii="Consolas" w:hAnsi="Consolas"/>
+                <w:sz w:val="24"/>
+                <w:szCs w:val="24"/>
+              </w:rPr>
+              <w:t>, or</w:t>
             </w:r>
           </w:p>
           <w:p>
@@ -982,7 +1006,7 @@
                 <w:sz w:val="24"/>
                 <w:szCs w:val="24"/>
               </w:rPr>
-              <w:t>filename1.ext</w:t>
+              <w:t>filename1</w:t>
             </w:r>
             <w:r>
               <w:rPr>
@@ -1014,7 +1038,7 @@
                 <w:sz w:val="24"/>
                 <w:szCs w:val="24"/>
               </w:rPr>
-              <w:t>filename2.ext</w:t>
+              <w:t>filename2</w:t>
             </w:r>
             <w:r>
               <w:rPr>
@@ -2589,6 +2613,119 @@
               </w:rPr>
             </w:pPr>
           </w:p>
+          <w:p>
+            <w:pPr>
+              <w:rPr>
+                <w:rFonts w:ascii="Consolas" w:hAnsi="Consolas"/>
+                <w:sz w:val="24"/>
+                <w:szCs w:val="24"/>
+              </w:rPr>
+            </w:pPr>
+            <w:r>
+              <w:rPr>
+                <w:rFonts w:ascii="Consolas" w:hAnsi="Consolas"/>
+                <w:sz w:val="24"/>
+                <w:szCs w:val="24"/>
+              </w:rPr>
+              <w:t>git checkout HEAD &lt;filename&gt;</w:t>
+            </w:r>
+          </w:p>
+          <w:p>
+            <w:pPr>
+              <w:rPr>
+                <w:rFonts w:ascii="Consolas" w:hAnsi="Consolas"/>
+                <w:sz w:val="24"/>
+                <w:szCs w:val="24"/>
+              </w:rPr>
+            </w:pPr>
+          </w:p>
+          <w:p>
+            <w:pPr>
+              <w:rPr>
+                <w:rFonts w:ascii="Consolas" w:hAnsi="Consolas"/>
+                <w:sz w:val="24"/>
+                <w:szCs w:val="24"/>
+              </w:rPr>
+            </w:pPr>
+            <w:r>
+              <w:rPr>
+                <w:rFonts w:ascii="Consolas" w:hAnsi="Consolas"/>
+                <w:sz w:val="24"/>
+                <w:szCs w:val="24"/>
+              </w:rPr>
+              <w:lastRenderedPageBreak/>
+              <w:t>git checkout -- &lt;filename&gt;</w:t>
+            </w:r>
+          </w:p>
+          <w:p>
+            <w:pPr>
+              <w:rPr>
+                <w:rFonts w:ascii="Consolas" w:hAnsi="Consolas"/>
+                <w:sz w:val="24"/>
+                <w:szCs w:val="24"/>
+              </w:rPr>
+            </w:pPr>
+            <w:r>
+              <w:rPr>
+                <w:rFonts w:ascii="Consolas" w:hAnsi="Consolas"/>
+                <w:sz w:val="24"/>
+                <w:szCs w:val="24"/>
+              </w:rPr>
+              <w:t>git restore &lt;filename&gt;</w:t>
+            </w:r>
+          </w:p>
+          <w:p>
+            <w:pPr>
+              <w:rPr>
+                <w:rFonts w:ascii="Consolas" w:hAnsi="Consolas"/>
+                <w:sz w:val="24"/>
+                <w:szCs w:val="24"/>
+              </w:rPr>
+            </w:pPr>
+          </w:p>
+          <w:p>
+            <w:pPr>
+              <w:rPr>
+                <w:rFonts w:ascii="Consolas" w:hAnsi="Consolas"/>
+                <w:sz w:val="24"/>
+                <w:szCs w:val="24"/>
+              </w:rPr>
+            </w:pPr>
+            <w:r>
+              <w:rPr>
+                <w:rFonts w:ascii="Consolas" w:hAnsi="Consolas"/>
+                <w:sz w:val="24"/>
+                <w:szCs w:val="24"/>
+              </w:rPr>
+              <w:t>git restore --source HEAD~&lt;number&gt;</w:t>
+            </w:r>
+          </w:p>
+          <w:p>
+            <w:pPr>
+              <w:rPr>
+                <w:rFonts w:ascii="Consolas" w:hAnsi="Consolas"/>
+                <w:sz w:val="24"/>
+                <w:szCs w:val="24"/>
+              </w:rPr>
+            </w:pPr>
+          </w:p>
+          <w:p>
+            <w:pPr>
+              <w:rPr>
+                <w:rFonts w:ascii="Consolas" w:hAnsi="Consolas"/>
+                <w:sz w:val="24"/>
+                <w:szCs w:val="24"/>
+              </w:rPr>
+            </w:pPr>
+            <w:r>
+              <w:rPr>
+                <w:rFonts w:ascii="Consolas" w:hAnsi="Consolas"/>
+                <w:sz w:val="24"/>
+                <w:szCs w:val="24"/>
+              </w:rPr>
+              <w:t>git restore --staged &lt;filename&gt;</w:t>
+            </w:r>
+          </w:p>
         </w:tc>
         <w:tc>
           <w:tcPr>
@@ -2608,6 +2745,7 @@
                 <w:sz w:val="24"/>
                 <w:szCs w:val="24"/>
               </w:rPr>
+              <w:lastRenderedPageBreak/>
               <w:t>V</w:t>
             </w:r>
             <w:r>
@@ -2633,7 +2771,125 @@
                 <w:sz w:val="24"/>
                 <w:szCs w:val="24"/>
               </w:rPr>
-              <w:t>Refers to the commit comes &lt;number&gt; of time before Head (eg.: HEAD~1 the commit before HEAD)</w:t>
+              <w:t>Refers to the commit</w:t>
+            </w:r>
+            <w:r>
+              <w:rPr>
+                <w:rFonts w:ascii="Consolas" w:hAnsi="Consolas"/>
+                <w:sz w:val="24"/>
+                <w:szCs w:val="24"/>
+              </w:rPr>
+              <w:t>, that</w:t>
+            </w:r>
+            <w:r>
+              <w:rPr>
+                <w:rFonts w:ascii="Consolas" w:hAnsi="Consolas"/>
+                <w:sz w:val="24"/>
+                <w:szCs w:val="24"/>
+              </w:rPr>
+              <w:t xml:space="preserve"> comes &lt;number&gt; of time before Head (eg.: HEAD~1 the commit before HEAD)</w:t>
+            </w:r>
+          </w:p>
+          <w:p>
+            <w:pPr>
+              <w:rPr>
+                <w:rFonts w:ascii="Consolas" w:hAnsi="Consolas"/>
+                <w:sz w:val="24"/>
+                <w:szCs w:val="24"/>
+              </w:rPr>
+            </w:pPr>
+            <w:r>
+              <w:rPr>
+                <w:rFonts w:ascii="Consolas" w:hAnsi="Consolas"/>
+                <w:sz w:val="24"/>
+                <w:szCs w:val="24"/>
+              </w:rPr>
+              <w:t>Discard any changes in</w:t>
+            </w:r>
+            <w:r>
+              <w:rPr>
+                <w:rFonts w:ascii="Consolas" w:hAnsi="Consolas"/>
+                <w:sz w:val="24"/>
+                <w:szCs w:val="24"/>
+              </w:rPr>
+              <w:t xml:space="preserve"> </w:t>
+            </w:r>
+            <w:r>
+              <w:rPr>
+                <w:rFonts w:ascii="Consolas" w:hAnsi="Consolas"/>
+                <w:sz w:val="24"/>
+                <w:szCs w:val="24"/>
+              </w:rPr>
+              <w:t>that file, reverting</w:t>
+            </w:r>
+          </w:p>
+          <w:p>
+            <w:pPr>
+              <w:rPr>
+                <w:rFonts w:ascii="Consolas" w:hAnsi="Consolas"/>
+                <w:sz w:val="24"/>
+                <w:szCs w:val="24"/>
+              </w:rPr>
+            </w:pPr>
+            <w:r>
+              <w:rPr>
+                <w:rFonts w:ascii="Consolas" w:hAnsi="Consolas"/>
+                <w:sz w:val="24"/>
+                <w:szCs w:val="24"/>
+              </w:rPr>
+              <w:lastRenderedPageBreak/>
+              <w:t>Shorter version than typing HEAD</w:t>
+            </w:r>
+          </w:p>
+          <w:p>
+            <w:pPr>
+              <w:rPr>
+                <w:rFonts w:ascii="Consolas" w:hAnsi="Consolas"/>
+                <w:sz w:val="24"/>
+                <w:szCs w:val="24"/>
+              </w:rPr>
+            </w:pPr>
+            <w:r>
+              <w:rPr>
+                <w:rFonts w:ascii="Consolas" w:hAnsi="Consolas"/>
+                <w:sz w:val="24"/>
+                <w:szCs w:val="24"/>
+              </w:rPr>
+              <w:t>Restore file to the contents in the HEAD, uncommitted changes will be lost</w:t>
+            </w:r>
+          </w:p>
+          <w:p>
+            <w:pPr>
+              <w:rPr>
+                <w:rFonts w:ascii="Consolas" w:hAnsi="Consolas"/>
+                <w:sz w:val="24"/>
+                <w:szCs w:val="24"/>
+              </w:rPr>
+            </w:pPr>
+            <w:r>
+              <w:rPr>
+                <w:rFonts w:ascii="Consolas" w:hAnsi="Consolas"/>
+                <w:sz w:val="24"/>
+                <w:szCs w:val="24"/>
+              </w:rPr>
+              <w:t>Same as restore, but using a particular commit hash as the source</w:t>
+            </w:r>
+          </w:p>
+          <w:p>
+            <w:pPr>
+              <w:rPr>
+                <w:rFonts w:ascii="Consolas" w:hAnsi="Consolas"/>
+                <w:sz w:val="24"/>
+                <w:szCs w:val="24"/>
+              </w:rPr>
+            </w:pPr>
+            <w:r>
+              <w:rPr>
+                <w:rFonts w:ascii="Consolas" w:hAnsi="Consolas"/>
+                <w:sz w:val="24"/>
+                <w:szCs w:val="24"/>
+              </w:rPr>
+              <w:t>Unstage a staged file</w:t>
             </w:r>
           </w:p>
         </w:tc>
@@ -2664,7 +2920,6 @@
           <w:sz w:val="24"/>
           <w:szCs w:val="24"/>
         </w:rPr>
-        <w:lastRenderedPageBreak/>
         <w:t>GITHUB</w:t>
       </w:r>
     </w:p>

</xml_diff>

<commit_message>
Add some new commands
</commit_message>
<xml_diff>
--- a/GIT.docx
+++ b/GIT.docx
@@ -2726,6 +2726,49 @@
               <w:t>git restore --staged &lt;filename&gt;</w:t>
             </w:r>
           </w:p>
+          <w:p>
+            <w:pPr>
+              <w:rPr>
+                <w:rFonts w:ascii="Consolas" w:hAnsi="Consolas"/>
+                <w:sz w:val="24"/>
+                <w:szCs w:val="24"/>
+              </w:rPr>
+            </w:pPr>
+            <w:r>
+              <w:rPr>
+                <w:rFonts w:ascii="Consolas" w:hAnsi="Consolas"/>
+                <w:sz w:val="24"/>
+                <w:szCs w:val="24"/>
+              </w:rPr>
+              <w:t>git reset &lt;commit-hash&gt;</w:t>
+            </w:r>
+          </w:p>
+          <w:p>
+            <w:pPr>
+              <w:rPr>
+                <w:rFonts w:ascii="Consolas" w:hAnsi="Consolas"/>
+                <w:sz w:val="24"/>
+                <w:szCs w:val="24"/>
+              </w:rPr>
+            </w:pPr>
+          </w:p>
+          <w:p>
+            <w:pPr>
+              <w:rPr>
+                <w:rFonts w:ascii="Consolas" w:hAnsi="Consolas"/>
+                <w:sz w:val="24"/>
+                <w:szCs w:val="24"/>
+              </w:rPr>
+            </w:pPr>
+            <w:r>
+              <w:rPr>
+                <w:rFonts w:ascii="Consolas" w:hAnsi="Consolas"/>
+                <w:sz w:val="24"/>
+                <w:szCs w:val="24"/>
+              </w:rPr>
+              <w:t>git reset --hard &lt;commit&gt;</w:t>
+            </w:r>
+          </w:p>
         </w:tc>
         <w:tc>
           <w:tcPr>
@@ -2890,6 +2933,64 @@
                 <w:szCs w:val="24"/>
               </w:rPr>
               <w:t>Unstage a staged file</w:t>
+            </w:r>
+          </w:p>
+          <w:p>
+            <w:pPr>
+              <w:rPr>
+                <w:rFonts w:ascii="Consolas" w:hAnsi="Consolas"/>
+                <w:sz w:val="24"/>
+                <w:szCs w:val="24"/>
+              </w:rPr>
+            </w:pPr>
+            <w:r>
+              <w:rPr>
+                <w:rFonts w:ascii="Consolas" w:hAnsi="Consolas"/>
+                <w:sz w:val="24"/>
+                <w:szCs w:val="24"/>
+              </w:rPr>
+              <w:t>Reset the repo back to a specific commit</w:t>
+            </w:r>
+            <w:r>
+              <w:rPr>
+                <w:rFonts w:ascii="Consolas" w:hAnsi="Consolas"/>
+                <w:sz w:val="24"/>
+                <w:szCs w:val="24"/>
+              </w:rPr>
+              <w:t>. Commits are gone.</w:t>
+            </w:r>
+          </w:p>
+          <w:p>
+            <w:pPr>
+              <w:rPr>
+                <w:rFonts w:ascii="Consolas" w:hAnsi="Consolas"/>
+                <w:sz w:val="24"/>
+                <w:szCs w:val="24"/>
+              </w:rPr>
+            </w:pPr>
+            <w:r>
+              <w:rPr>
+                <w:rFonts w:ascii="Consolas" w:hAnsi="Consolas"/>
+                <w:sz w:val="24"/>
+                <w:szCs w:val="24"/>
+              </w:rPr>
+              <w:t>It will undo both commits and changes in</w:t>
+            </w:r>
+            <w:r>
+              <w:rPr>
+                <w:rFonts w:ascii="Consolas" w:hAnsi="Consolas"/>
+                <w:sz w:val="24"/>
+                <w:szCs w:val="24"/>
+              </w:rPr>
+              <w:t xml:space="preserve"> </w:t>
+            </w:r>
+            <w:r>
+              <w:rPr>
+                <w:rFonts w:ascii="Consolas" w:hAnsi="Consolas"/>
+                <w:sz w:val="24"/>
+                <w:szCs w:val="24"/>
+              </w:rPr>
+              <w:t>the files</w:t>
             </w:r>
           </w:p>
         </w:tc>

</xml_diff>

<commit_message>
add many new codes
</commit_message>
<xml_diff>
--- a/GIT.docx
+++ b/GIT.docx
@@ -193,7 +193,58 @@
                 <w:sz w:val="24"/>
                 <w:szCs w:val="24"/>
               </w:rPr>
-              <w:t>rm &lt;filename.ext&gt;</w:t>
+              <w:t>rm &lt;filename&gt;</w:t>
+            </w:r>
+          </w:p>
+          <w:p>
+            <w:pPr>
+              <w:rPr>
+                <w:rFonts w:ascii="Consolas" w:hAnsi="Consolas"/>
+                <w:sz w:val="24"/>
+                <w:szCs w:val="24"/>
+              </w:rPr>
+            </w:pPr>
+            <w:r>
+              <w:rPr>
+                <w:rFonts w:ascii="Consolas" w:hAnsi="Consolas"/>
+                <w:sz w:val="24"/>
+                <w:szCs w:val="24"/>
+              </w:rPr>
+              <w:t>rm -rf</w:t>
+            </w:r>
+          </w:p>
+          <w:p>
+            <w:pPr>
+              <w:rPr>
+                <w:rFonts w:ascii="Consolas" w:hAnsi="Consolas"/>
+                <w:sz w:val="24"/>
+                <w:szCs w:val="24"/>
+              </w:rPr>
+            </w:pPr>
+            <w:r>
+              <w:rPr>
+                <w:rFonts w:ascii="Consolas" w:hAnsi="Consolas"/>
+                <w:sz w:val="24"/>
+                <w:szCs w:val="24"/>
+              </w:rPr>
+              <w:t>code &lt;filename&gt;</w:t>
+            </w:r>
+          </w:p>
+          <w:p>
+            <w:pPr>
+              <w:rPr>
+                <w:rFonts w:ascii="Consolas" w:hAnsi="Consolas"/>
+                <w:sz w:val="24"/>
+                <w:szCs w:val="24"/>
+              </w:rPr>
+            </w:pPr>
+            <w:r>
+              <w:rPr>
+                <w:rFonts w:ascii="Consolas" w:hAnsi="Consolas"/>
+                <w:sz w:val="24"/>
+                <w:szCs w:val="24"/>
+              </w:rPr>
+              <w:t>open .</w:t>
             </w:r>
           </w:p>
         </w:tc>
@@ -360,6 +411,57 @@
                 <w:szCs w:val="24"/>
               </w:rPr>
               <w:t>Remove file</w:t>
+            </w:r>
+          </w:p>
+          <w:p>
+            <w:pPr>
+              <w:rPr>
+                <w:rFonts w:ascii="Consolas" w:hAnsi="Consolas"/>
+                <w:sz w:val="24"/>
+                <w:szCs w:val="24"/>
+              </w:rPr>
+            </w:pPr>
+            <w:r>
+              <w:rPr>
+                <w:rFonts w:ascii="Consolas" w:hAnsi="Consolas"/>
+                <w:sz w:val="24"/>
+                <w:szCs w:val="24"/>
+              </w:rPr>
+              <w:t>Remove a folder</w:t>
+            </w:r>
+          </w:p>
+          <w:p>
+            <w:pPr>
+              <w:rPr>
+                <w:rFonts w:ascii="Consolas" w:hAnsi="Consolas"/>
+                <w:sz w:val="24"/>
+                <w:szCs w:val="24"/>
+              </w:rPr>
+            </w:pPr>
+            <w:r>
+              <w:rPr>
+                <w:rFonts w:ascii="Consolas" w:hAnsi="Consolas"/>
+                <w:sz w:val="24"/>
+                <w:szCs w:val="24"/>
+              </w:rPr>
+              <w:t>Open the file in VSCode</w:t>
+            </w:r>
+          </w:p>
+          <w:p>
+            <w:pPr>
+              <w:rPr>
+                <w:rFonts w:ascii="Consolas" w:hAnsi="Consolas"/>
+                <w:sz w:val="24"/>
+                <w:szCs w:val="24"/>
+              </w:rPr>
+            </w:pPr>
+            <w:r>
+              <w:rPr>
+                <w:rFonts w:ascii="Consolas" w:hAnsi="Consolas"/>
+                <w:sz w:val="24"/>
+                <w:szCs w:val="24"/>
+              </w:rPr>
+              <w:t>Open the folder in windows</w:t>
             </w:r>
           </w:p>
         </w:tc>
@@ -1401,35 +1503,6 @@
     </w:tbl>
     <w:p>
       <w:pPr>
-        <w:rPr>
-          <w:rFonts w:ascii="Consolas" w:hAnsi="Consolas"/>
-          <w:sz w:val="24"/>
-          <w:szCs w:val="24"/>
-        </w:rPr>
-      </w:pPr>
-    </w:p>
-    <w:p>
-      <w:pPr>
-        <w:jc w:val="center"/>
-        <w:rPr>
-          <w:rFonts w:ascii="Consolas" w:hAnsi="Consolas"/>
-          <w:sz w:val="24"/>
-          <w:szCs w:val="24"/>
-        </w:rPr>
-      </w:pPr>
-    </w:p>
-    <w:p>
-      <w:pPr>
-        <w:jc w:val="center"/>
-        <w:rPr>
-          <w:rFonts w:ascii="Consolas" w:hAnsi="Consolas"/>
-          <w:sz w:val="24"/>
-          <w:szCs w:val="24"/>
-        </w:rPr>
-      </w:pPr>
-    </w:p>
-    <w:p>
-      <w:pPr>
         <w:jc w:val="center"/>
         <w:rPr>
           <w:rFonts w:ascii="Consolas" w:hAnsi="Consolas"/>
@@ -1443,6 +1516,7 @@
           <w:sz w:val="24"/>
           <w:szCs w:val="24"/>
         </w:rPr>
+        <w:lastRenderedPageBreak/>
         <w:t>BRANCHING</w:t>
       </w:r>
     </w:p>
@@ -2575,7 +2649,7 @@
                 <w:sz w:val="24"/>
                 <w:szCs w:val="24"/>
               </w:rPr>
-              <w:t>git checkout commit &lt;commit-hash&gt;</w:t>
+              <w:t>git checkout &lt;commit-hash&gt;</w:t>
             </w:r>
           </w:p>
           <w:p>
@@ -2653,7 +2727,6 @@
                 <w:sz w:val="24"/>
                 <w:szCs w:val="24"/>
               </w:rPr>
-              <w:lastRenderedPageBreak/>
               <w:t>git checkout -- &lt;filename&gt;</w:t>
             </w:r>
           </w:p>
@@ -2671,6 +2744,41 @@
                 <w:sz w:val="24"/>
                 <w:szCs w:val="24"/>
               </w:rPr>
+              <w:t>git switch -</w:t>
+            </w:r>
+          </w:p>
+          <w:p>
+            <w:pPr>
+              <w:rPr>
+                <w:rFonts w:ascii="Consolas" w:hAnsi="Consolas"/>
+                <w:sz w:val="24"/>
+                <w:szCs w:val="24"/>
+              </w:rPr>
+            </w:pPr>
+          </w:p>
+          <w:p>
+            <w:pPr>
+              <w:rPr>
+                <w:rFonts w:ascii="Consolas" w:hAnsi="Consolas"/>
+                <w:sz w:val="24"/>
+                <w:szCs w:val="24"/>
+              </w:rPr>
+            </w:pPr>
+          </w:p>
+          <w:p>
+            <w:pPr>
+              <w:rPr>
+                <w:rFonts w:ascii="Consolas" w:hAnsi="Consolas"/>
+                <w:sz w:val="24"/>
+                <w:szCs w:val="24"/>
+              </w:rPr>
+            </w:pPr>
+            <w:r>
+              <w:rPr>
+                <w:rFonts w:ascii="Consolas" w:hAnsi="Consolas"/>
+                <w:sz w:val="24"/>
+                <w:szCs w:val="24"/>
+              </w:rPr>
               <w:t>git restore &lt;filename&gt;</w:t>
             </w:r>
           </w:p>
@@ -2767,6 +2875,32 @@
                 <w:szCs w:val="24"/>
               </w:rPr>
               <w:t>git reset --hard &lt;commit&gt;</w:t>
+            </w:r>
+          </w:p>
+          <w:p>
+            <w:pPr>
+              <w:rPr>
+                <w:rFonts w:ascii="Consolas" w:hAnsi="Consolas"/>
+                <w:sz w:val="24"/>
+                <w:szCs w:val="24"/>
+              </w:rPr>
+            </w:pPr>
+          </w:p>
+          <w:p>
+            <w:pPr>
+              <w:rPr>
+                <w:rFonts w:ascii="Consolas" w:hAnsi="Consolas"/>
+                <w:sz w:val="24"/>
+                <w:szCs w:val="24"/>
+              </w:rPr>
+            </w:pPr>
+            <w:r>
+              <w:rPr>
+                <w:rFonts w:ascii="Consolas" w:hAnsi="Consolas"/>
+                <w:sz w:val="24"/>
+                <w:szCs w:val="24"/>
+              </w:rPr>
+              <w:t>git revert &lt;commit-hash&gt;</w:t>
             </w:r>
           </w:p>
         </w:tc>
@@ -2880,9 +3014,43 @@
                 <w:sz w:val="24"/>
                 <w:szCs w:val="24"/>
               </w:rPr>
+              <w:t>Shorter version than typing HEAD</w:t>
+            </w:r>
+          </w:p>
+          <w:p>
+            <w:pPr>
+              <w:rPr>
+                <w:rFonts w:ascii="Consolas" w:hAnsi="Consolas"/>
+                <w:sz w:val="24"/>
+                <w:szCs w:val="24"/>
+              </w:rPr>
+            </w:pPr>
+            <w:r>
+              <w:rPr>
+                <w:rFonts w:ascii="Consolas" w:hAnsi="Consolas"/>
+                <w:sz w:val="24"/>
+                <w:szCs w:val="24"/>
+              </w:rPr>
+              <w:t xml:space="preserve">Returns to the previous branch, undo </w:t>
+            </w:r>
+            <w:r>
+              <w:rPr>
+                <w:rFonts w:ascii="Consolas" w:hAnsi="Consolas"/>
+                <w:sz w:val="24"/>
+                <w:szCs w:val="24"/>
+              </w:rPr>
               <w:lastRenderedPageBreak/>
-              <w:t>Shorter version than typing HEAD</w:t>
-            </w:r>
+              <w:t>detached Head operation</w:t>
+            </w:r>
+          </w:p>
+          <w:p>
+            <w:pPr>
+              <w:rPr>
+                <w:rFonts w:ascii="Consolas" w:hAnsi="Consolas"/>
+                <w:sz w:val="24"/>
+                <w:szCs w:val="24"/>
+              </w:rPr>
+            </w:pPr>
           </w:p>
           <w:p>
             <w:pPr>
@@ -2991,6 +3159,23 @@
                 <w:szCs w:val="24"/>
               </w:rPr>
               <w:t>the files</w:t>
+            </w:r>
+          </w:p>
+          <w:p>
+            <w:pPr>
+              <w:rPr>
+                <w:rFonts w:ascii="Consolas" w:hAnsi="Consolas"/>
+                <w:sz w:val="24"/>
+                <w:szCs w:val="24"/>
+              </w:rPr>
+            </w:pPr>
+            <w:r>
+              <w:rPr>
+                <w:rFonts w:ascii="Consolas" w:hAnsi="Consolas"/>
+                <w:sz w:val="24"/>
+                <w:szCs w:val="24"/>
+              </w:rPr>
+              <w:t>It makes a new commit and in that commit it reverses the changes</w:t>
             </w:r>
           </w:p>
         </w:tc>
@@ -3169,6 +3354,23 @@
                 <w:sz w:val="24"/>
                 <w:szCs w:val="24"/>
               </w:rPr>
+              <w:t>git remote</w:t>
+            </w:r>
+          </w:p>
+          <w:p>
+            <w:pPr>
+              <w:rPr>
+                <w:rFonts w:ascii="Consolas" w:hAnsi="Consolas"/>
+                <w:sz w:val="24"/>
+                <w:szCs w:val="24"/>
+              </w:rPr>
+            </w:pPr>
+            <w:r>
+              <w:rPr>
+                <w:rFonts w:ascii="Consolas" w:hAnsi="Consolas"/>
+                <w:sz w:val="24"/>
+                <w:szCs w:val="24"/>
+              </w:rPr>
               <w:t>git remote -v</w:t>
             </w:r>
           </w:p>
@@ -3186,7 +3388,57 @@
                 <w:sz w:val="24"/>
                 <w:szCs w:val="24"/>
               </w:rPr>
-              <w:t>git remote set origin &lt;URL&gt;</w:t>
+              <w:t>git remote rename &lt;old&gt; &lt;new&gt;</w:t>
+            </w:r>
+          </w:p>
+          <w:p>
+            <w:pPr>
+              <w:rPr>
+                <w:rFonts w:ascii="Consolas" w:hAnsi="Consolas"/>
+                <w:sz w:val="24"/>
+                <w:szCs w:val="24"/>
+              </w:rPr>
+            </w:pPr>
+            <w:r>
+              <w:rPr>
+                <w:rFonts w:ascii="Consolas" w:hAnsi="Consolas"/>
+                <w:sz w:val="24"/>
+                <w:szCs w:val="24"/>
+              </w:rPr>
+              <w:t>git remote remove &lt;name&gt;</w:t>
+            </w:r>
+          </w:p>
+          <w:p>
+            <w:pPr>
+              <w:rPr>
+                <w:rFonts w:ascii="Consolas" w:hAnsi="Consolas"/>
+                <w:sz w:val="24"/>
+                <w:szCs w:val="24"/>
+              </w:rPr>
+            </w:pPr>
+            <w:r>
+              <w:rPr>
+                <w:rFonts w:ascii="Consolas" w:hAnsi="Consolas"/>
+                <w:sz w:val="24"/>
+                <w:szCs w:val="24"/>
+              </w:rPr>
+              <w:t xml:space="preserve">git remote </w:t>
+            </w:r>
+            <w:r>
+              <w:rPr>
+                <w:rFonts w:ascii="Consolas" w:hAnsi="Consolas"/>
+                <w:sz w:val="24"/>
+                <w:szCs w:val="24"/>
+              </w:rPr>
+              <w:t>add &lt;name&gt;</w:t>
+            </w:r>
+            <w:r>
+              <w:rPr>
+                <w:rFonts w:ascii="Consolas" w:hAnsi="Consolas"/>
+                <w:sz w:val="24"/>
+                <w:szCs w:val="24"/>
+              </w:rPr>
+              <w:t xml:space="preserve"> &lt;URL&gt;</w:t>
             </w:r>
           </w:p>
         </w:tc>
@@ -3208,6 +3460,23 @@
                 <w:sz w:val="24"/>
                 <w:szCs w:val="24"/>
               </w:rPr>
+              <w:t>Shows the remotes</w:t>
+            </w:r>
+          </w:p>
+          <w:p>
+            <w:pPr>
+              <w:rPr>
+                <w:rFonts w:ascii="Consolas" w:hAnsi="Consolas"/>
+                <w:sz w:val="24"/>
+                <w:szCs w:val="24"/>
+              </w:rPr>
+            </w:pPr>
+            <w:r>
+              <w:rPr>
+                <w:rFonts w:ascii="Consolas" w:hAnsi="Consolas"/>
+                <w:sz w:val="24"/>
+                <w:szCs w:val="24"/>
+              </w:rPr>
               <w:t>S</w:t>
             </w:r>
             <w:r>
@@ -3216,7 +3485,41 @@
                 <w:sz w:val="24"/>
                 <w:szCs w:val="24"/>
               </w:rPr>
-              <w:t>hows the given server address</w:t>
+              <w:t>hows the remote’s location(address)</w:t>
+            </w:r>
+          </w:p>
+          <w:p>
+            <w:pPr>
+              <w:rPr>
+                <w:rFonts w:ascii="Consolas" w:hAnsi="Consolas"/>
+                <w:sz w:val="24"/>
+                <w:szCs w:val="24"/>
+              </w:rPr>
+            </w:pPr>
+            <w:r>
+              <w:rPr>
+                <w:rFonts w:ascii="Consolas" w:hAnsi="Consolas"/>
+                <w:sz w:val="24"/>
+                <w:szCs w:val="24"/>
+              </w:rPr>
+              <w:t>Rename an existing remote</w:t>
+            </w:r>
+          </w:p>
+          <w:p>
+            <w:pPr>
+              <w:rPr>
+                <w:rFonts w:ascii="Consolas" w:hAnsi="Consolas"/>
+                <w:sz w:val="24"/>
+                <w:szCs w:val="24"/>
+              </w:rPr>
+            </w:pPr>
+            <w:r>
+              <w:rPr>
+                <w:rFonts w:ascii="Consolas" w:hAnsi="Consolas"/>
+                <w:sz w:val="24"/>
+                <w:szCs w:val="24"/>
+              </w:rPr>
+              <w:t>Delete a remote</w:t>
             </w:r>
           </w:p>
           <w:p>
@@ -3302,6 +3605,31 @@
                 <w:sz w:val="24"/>
                 <w:szCs w:val="24"/>
               </w:rPr>
+              <w:t>git push &lt;remote</w:t>
+            </w:r>
+            <w:r>
+              <w:rPr>
+                <w:rFonts w:ascii="Consolas" w:hAnsi="Consolas"/>
+                <w:sz w:val="24"/>
+                <w:szCs w:val="24"/>
+              </w:rPr>
+              <w:t>&gt; &lt;branch-name&gt;</w:t>
+            </w:r>
+          </w:p>
+          <w:p>
+            <w:pPr>
+              <w:rPr>
+                <w:rFonts w:ascii="Consolas" w:hAnsi="Consolas"/>
+                <w:sz w:val="24"/>
+                <w:szCs w:val="24"/>
+              </w:rPr>
+            </w:pPr>
+            <w:r>
+              <w:rPr>
+                <w:rFonts w:ascii="Consolas" w:hAnsi="Consolas"/>
+                <w:sz w:val="24"/>
+                <w:szCs w:val="24"/>
+              </w:rPr>
               <w:t xml:space="preserve">git </w:t>
             </w:r>
             <w:r>
@@ -3311,6 +3639,58 @@
                 <w:szCs w:val="24"/>
               </w:rPr>
               <w:t>push origin master</w:t>
+            </w:r>
+          </w:p>
+          <w:p>
+            <w:pPr>
+              <w:rPr>
+                <w:rFonts w:ascii="Consolas" w:hAnsi="Consolas"/>
+                <w:sz w:val="24"/>
+                <w:szCs w:val="24"/>
+              </w:rPr>
+            </w:pPr>
+          </w:p>
+          <w:p>
+            <w:pPr>
+              <w:rPr>
+                <w:rFonts w:ascii="Consolas" w:hAnsi="Consolas"/>
+                <w:sz w:val="24"/>
+                <w:szCs w:val="24"/>
+              </w:rPr>
+            </w:pPr>
+            <w:r>
+              <w:rPr>
+                <w:rFonts w:ascii="Consolas" w:hAnsi="Consolas"/>
+                <w:sz w:val="24"/>
+                <w:szCs w:val="24"/>
+              </w:rPr>
+              <w:t>git push &lt;remote&gt; &lt;local-branch&gt;:&lt;remote-branch&gt;</w:t>
+            </w:r>
+          </w:p>
+          <w:p>
+            <w:pPr>
+              <w:rPr>
+                <w:rFonts w:ascii="Consolas" w:hAnsi="Consolas"/>
+                <w:sz w:val="24"/>
+                <w:szCs w:val="24"/>
+              </w:rPr>
+            </w:pPr>
+          </w:p>
+          <w:p>
+            <w:pPr>
+              <w:rPr>
+                <w:rFonts w:ascii="Consolas" w:hAnsi="Consolas"/>
+                <w:sz w:val="24"/>
+                <w:szCs w:val="24"/>
+              </w:rPr>
+            </w:pPr>
+            <w:r>
+              <w:rPr>
+                <w:rFonts w:ascii="Consolas" w:hAnsi="Consolas"/>
+                <w:sz w:val="24"/>
+                <w:szCs w:val="24"/>
+              </w:rPr>
+              <w:t>git push -u &lt;remote&gt; &lt;branch-name&gt;</w:t>
             </w:r>
           </w:p>
         </w:tc>
@@ -3332,6 +3712,23 @@
                 <w:sz w:val="24"/>
                 <w:szCs w:val="24"/>
               </w:rPr>
+              <w:t>Upload the branch to the remote</w:t>
+            </w:r>
+          </w:p>
+          <w:p>
+            <w:pPr>
+              <w:rPr>
+                <w:rFonts w:ascii="Consolas" w:hAnsi="Consolas"/>
+                <w:sz w:val="24"/>
+                <w:szCs w:val="24"/>
+              </w:rPr>
+            </w:pPr>
+            <w:r>
+              <w:rPr>
+                <w:rFonts w:ascii="Consolas" w:hAnsi="Consolas"/>
+                <w:sz w:val="24"/>
+                <w:szCs w:val="24"/>
+              </w:rPr>
               <w:t>U</w:t>
             </w:r>
             <w:r>
@@ -3340,8 +3737,51 @@
                 <w:sz w:val="24"/>
                 <w:szCs w:val="24"/>
               </w:rPr>
-              <w:t>pload to the master branch</w:t>
-            </w:r>
+              <w:t>pload the master branch</w:t>
+            </w:r>
+            <w:r>
+              <w:rPr>
+                <w:rFonts w:ascii="Consolas" w:hAnsi="Consolas"/>
+                <w:sz w:val="24"/>
+                <w:szCs w:val="24"/>
+              </w:rPr>
+              <w:t xml:space="preserve"> to the remote</w:t>
+            </w:r>
+          </w:p>
+          <w:p>
+            <w:pPr>
+              <w:rPr>
+                <w:rFonts w:ascii="Consolas" w:hAnsi="Consolas"/>
+                <w:sz w:val="24"/>
+                <w:szCs w:val="24"/>
+              </w:rPr>
+            </w:pPr>
+          </w:p>
+          <w:p>
+            <w:pPr>
+              <w:rPr>
+                <w:rFonts w:ascii="Consolas" w:hAnsi="Consolas"/>
+                <w:sz w:val="24"/>
+                <w:szCs w:val="24"/>
+              </w:rPr>
+            </w:pPr>
+            <w:r>
+              <w:rPr>
+                <w:rFonts w:ascii="Consolas" w:hAnsi="Consolas"/>
+                <w:sz w:val="24"/>
+                <w:szCs w:val="24"/>
+              </w:rPr>
+              <w:t>Upload a specific local branch to a specific remote branch</w:t>
+            </w:r>
+          </w:p>
+          <w:p>
+            <w:pPr>
+              <w:rPr>
+                <w:rFonts w:ascii="Consolas" w:hAnsi="Consolas"/>
+                <w:sz w:val="24"/>
+                <w:szCs w:val="24"/>
+              </w:rPr>
+            </w:pPr>
           </w:p>
         </w:tc>
       </w:tr>

</xml_diff>

<commit_message>
add some new line and jpeg
</commit_message>
<xml_diff>
--- a/GIT.docx
+++ b/GIT.docx
@@ -7,15 +7,17 @@
         <w:jc w:val="center"/>
         <w:rPr>
           <w:rFonts w:ascii="Consolas" w:hAnsi="Consolas"/>
-          <w:sz w:val="24"/>
-          <w:szCs w:val="24"/>
+          <w:b/>
+          <w:sz w:val="28"/>
+          <w:szCs w:val="28"/>
         </w:rPr>
       </w:pPr>
       <w:r>
         <w:rPr>
           <w:rFonts w:ascii="Consolas" w:hAnsi="Consolas"/>
-          <w:sz w:val="24"/>
-          <w:szCs w:val="24"/>
+          <w:b/>
+          <w:sz w:val="28"/>
+          <w:szCs w:val="28"/>
         </w:rPr>
         <w:t>CONSOLE</w:t>
       </w:r>
@@ -481,15 +483,17 @@
         <w:jc w:val="center"/>
         <w:rPr>
           <w:rFonts w:ascii="Consolas" w:hAnsi="Consolas"/>
-          <w:sz w:val="24"/>
-          <w:szCs w:val="24"/>
+          <w:b/>
+          <w:sz w:val="28"/>
+          <w:szCs w:val="28"/>
         </w:rPr>
       </w:pPr>
       <w:r>
         <w:rPr>
           <w:rFonts w:ascii="Consolas" w:hAnsi="Consolas"/>
-          <w:sz w:val="24"/>
-          <w:szCs w:val="24"/>
+          <w:b/>
+          <w:sz w:val="28"/>
+          <w:szCs w:val="28"/>
         </w:rPr>
         <w:t>GIT</w:t>
       </w:r>
@@ -840,6 +844,7 @@
     </w:p>
     <w:p>
       <w:pPr>
+        <w:jc w:val="center"/>
         <w:rPr>
           <w:rFonts w:ascii="Consolas" w:hAnsi="Consolas"/>
           <w:sz w:val="24"/>
@@ -852,7 +857,15 @@
           <w:sz w:val="24"/>
           <w:szCs w:val="24"/>
         </w:rPr>
-        <w:t>Set USER</w:t>
+        <w:t>SET</w:t>
+      </w:r>
+      <w:r>
+        <w:rPr>
+          <w:rFonts w:ascii="Consolas" w:hAnsi="Consolas"/>
+          <w:sz w:val="24"/>
+          <w:szCs w:val="24"/>
+        </w:rPr>
+        <w:t xml:space="preserve"> USER</w:t>
       </w:r>
     </w:p>
     <w:tbl>
@@ -1431,6 +1444,7 @@
                 <w:sz w:val="24"/>
                 <w:szCs w:val="24"/>
               </w:rPr>
+              <w:lastRenderedPageBreak/>
               <w:t>git commit --amend</w:t>
             </w:r>
           </w:p>
@@ -1453,6 +1467,7 @@
                 <w:sz w:val="24"/>
                 <w:szCs w:val="24"/>
               </w:rPr>
+              <w:lastRenderedPageBreak/>
               <w:t>Commit staged files,</w:t>
             </w:r>
             <w:r>
@@ -1495,6 +1510,7 @@
                 <w:sz w:val="24"/>
                 <w:szCs w:val="24"/>
               </w:rPr>
+              <w:lastRenderedPageBreak/>
               <w:t>Amend a previous commit message</w:t>
             </w:r>
           </w:p>
@@ -1510,14 +1526,23 @@
           <w:szCs w:val="24"/>
         </w:rPr>
       </w:pPr>
-      <w:r>
+    </w:p>
+    <w:p>
+      <w:pPr>
+        <w:jc w:val="center"/>
         <w:rPr>
           <w:rFonts w:ascii="Consolas" w:hAnsi="Consolas"/>
           <w:sz w:val="24"/>
           <w:szCs w:val="24"/>
         </w:rPr>
-        <w:lastRenderedPageBreak/>
-        <w:t>BRANCHING</w:t>
+      </w:pPr>
+      <w:r>
+        <w:rPr>
+          <w:rFonts w:ascii="Consolas" w:hAnsi="Consolas"/>
+          <w:sz w:val="24"/>
+          <w:szCs w:val="24"/>
+        </w:rPr>
+        <w:t>BRANCH</w:t>
       </w:r>
     </w:p>
     <w:tbl>
@@ -1602,6 +1627,32 @@
                 <w:szCs w:val="24"/>
               </w:rPr>
             </w:pPr>
+            <w:r>
+              <w:rPr>
+                <w:rFonts w:ascii="Consolas" w:hAnsi="Consolas"/>
+                <w:sz w:val="24"/>
+                <w:szCs w:val="24"/>
+              </w:rPr>
+              <w:t>git branch -r</w:t>
+            </w:r>
+          </w:p>
+          <w:p>
+            <w:pPr>
+              <w:rPr>
+                <w:rFonts w:ascii="Consolas" w:hAnsi="Consolas"/>
+                <w:sz w:val="24"/>
+                <w:szCs w:val="24"/>
+              </w:rPr>
+            </w:pPr>
+          </w:p>
+          <w:p>
+            <w:pPr>
+              <w:rPr>
+                <w:rFonts w:ascii="Consolas" w:hAnsi="Consolas"/>
+                <w:sz w:val="24"/>
+                <w:szCs w:val="24"/>
+              </w:rPr>
+            </w:pPr>
           </w:p>
           <w:p>
             <w:pPr>
@@ -1836,6 +1887,23 @@
                 <w:szCs w:val="24"/>
               </w:rPr>
             </w:pPr>
+            <w:r>
+              <w:rPr>
+                <w:rFonts w:ascii="Consolas" w:hAnsi="Consolas"/>
+                <w:sz w:val="24"/>
+                <w:szCs w:val="24"/>
+              </w:rPr>
+              <w:t>View the remote branches our local repository knows about</w:t>
+            </w:r>
+          </w:p>
+          <w:p>
+            <w:pPr>
+              <w:rPr>
+                <w:rFonts w:ascii="Consolas" w:hAnsi="Consolas"/>
+                <w:sz w:val="24"/>
+                <w:szCs w:val="24"/>
+              </w:rPr>
+            </w:pPr>
           </w:p>
           <w:p>
             <w:pPr>
@@ -1972,6 +2040,90 @@
                 <w:szCs w:val="24"/>
               </w:rPr>
               <w:t>Rename the branch</w:t>
+            </w:r>
+          </w:p>
+        </w:tc>
+      </w:tr>
+    </w:tbl>
+    <w:p>
+      <w:pPr>
+        <w:rPr>
+          <w:rFonts w:ascii="Consolas" w:hAnsi="Consolas"/>
+          <w:sz w:val="24"/>
+          <w:szCs w:val="24"/>
+        </w:rPr>
+      </w:pPr>
+    </w:p>
+    <w:p>
+      <w:pPr>
+        <w:jc w:val="center"/>
+        <w:rPr>
+          <w:rFonts w:ascii="Consolas" w:hAnsi="Consolas"/>
+          <w:sz w:val="24"/>
+          <w:szCs w:val="24"/>
+        </w:rPr>
+      </w:pPr>
+      <w:r>
+        <w:rPr>
+          <w:rFonts w:ascii="Consolas" w:hAnsi="Consolas"/>
+          <w:sz w:val="24"/>
+          <w:szCs w:val="24"/>
+        </w:rPr>
+        <w:t>MERGE</w:t>
+      </w:r>
+    </w:p>
+    <w:tbl>
+      <w:tblPr>
+        <w:tblStyle w:val="Rcsostblzat"/>
+        <w:tblW w:w="0" w:type="auto"/>
+        <w:tblLook w:val="04A0"/>
+      </w:tblPr>
+      <w:tblGrid>
+        <w:gridCol w:w="5211"/>
+        <w:gridCol w:w="5395"/>
+      </w:tblGrid>
+      <w:tr>
+        <w:tc>
+          <w:tcPr>
+            <w:tcW w:w="5211" w:type="dxa"/>
+          </w:tcPr>
+          <w:p>
+            <w:pPr>
+              <w:rPr>
+                <w:rFonts w:ascii="Consolas" w:hAnsi="Consolas"/>
+                <w:sz w:val="24"/>
+                <w:szCs w:val="24"/>
+              </w:rPr>
+            </w:pPr>
+            <w:r>
+              <w:rPr>
+                <w:rFonts w:ascii="Consolas" w:hAnsi="Consolas"/>
+                <w:sz w:val="24"/>
+                <w:szCs w:val="24"/>
+              </w:rPr>
+              <w:t>git merge &lt;branch-name&gt;</w:t>
+            </w:r>
+          </w:p>
+        </w:tc>
+        <w:tc>
+          <w:tcPr>
+            <w:tcW w:w="5395" w:type="dxa"/>
+          </w:tcPr>
+          <w:p>
+            <w:pPr>
+              <w:rPr>
+                <w:rFonts w:ascii="Consolas" w:hAnsi="Consolas"/>
+                <w:sz w:val="24"/>
+                <w:szCs w:val="24"/>
+              </w:rPr>
+            </w:pPr>
+            <w:r>
+              <w:rPr>
+                <w:rFonts w:ascii="Consolas" w:hAnsi="Consolas"/>
+                <w:sz w:val="24"/>
+                <w:szCs w:val="24"/>
+              </w:rPr>
+              <w:t>Merge the branch with the current one</w:t>
             </w:r>
           </w:p>
         </w:tc>
@@ -2299,7 +2451,7 @@
           <w:sz w:val="24"/>
           <w:szCs w:val="24"/>
         </w:rPr>
-        <w:t>STASHING</w:t>
+        <w:t>STASH</w:t>
       </w:r>
     </w:p>
     <w:tbl>
@@ -2616,6 +2768,15 @@
           <w:szCs w:val="24"/>
         </w:rPr>
       </w:pPr>
+      <w:r>
+        <w:rPr>
+          <w:rFonts w:ascii="Consolas" w:hAnsi="Consolas"/>
+          <w:sz w:val="24"/>
+          <w:szCs w:val="24"/>
+        </w:rPr>
+        <w:lastRenderedPageBreak/>
+        <w:t>CHECKOUT, RESTORE, RESET, REVERT</w:t>
+      </w:r>
     </w:p>
     <w:tbl>
       <w:tblPr>
@@ -2738,6 +2899,15 @@
                 <w:szCs w:val="24"/>
               </w:rPr>
             </w:pPr>
+          </w:p>
+          <w:p>
+            <w:pPr>
+              <w:rPr>
+                <w:rFonts w:ascii="Consolas" w:hAnsi="Consolas"/>
+                <w:sz w:val="24"/>
+                <w:szCs w:val="24"/>
+              </w:rPr>
+            </w:pPr>
             <w:r>
               <w:rPr>
                 <w:rFonts w:ascii="Consolas" w:hAnsi="Consolas"/>
@@ -2922,7 +3092,6 @@
                 <w:sz w:val="24"/>
                 <w:szCs w:val="24"/>
               </w:rPr>
-              <w:lastRenderedPageBreak/>
               <w:t>V</w:t>
             </w:r>
             <w:r>
@@ -3025,22 +3194,22 @@
                 <w:szCs w:val="24"/>
               </w:rPr>
             </w:pPr>
-            <w:r>
-              <w:rPr>
-                <w:rFonts w:ascii="Consolas" w:hAnsi="Consolas"/>
-                <w:sz w:val="24"/>
-                <w:szCs w:val="24"/>
-              </w:rPr>
-              <w:t xml:space="preserve">Returns to the previous branch, undo </w:t>
-            </w:r>
-            <w:r>
-              <w:rPr>
-                <w:rFonts w:ascii="Consolas" w:hAnsi="Consolas"/>
-                <w:sz w:val="24"/>
-                <w:szCs w:val="24"/>
-              </w:rPr>
-              <w:lastRenderedPageBreak/>
-              <w:t>detached Head operation</w:t>
+          </w:p>
+          <w:p>
+            <w:pPr>
+              <w:rPr>
+                <w:rFonts w:ascii="Consolas" w:hAnsi="Consolas"/>
+                <w:sz w:val="24"/>
+                <w:szCs w:val="24"/>
+              </w:rPr>
+            </w:pPr>
+            <w:r>
+              <w:rPr>
+                <w:rFonts w:ascii="Consolas" w:hAnsi="Consolas"/>
+                <w:sz w:val="24"/>
+                <w:szCs w:val="24"/>
+              </w:rPr>
+              <w:t>Returns to the previous branch, undo detached Head operation</w:t>
             </w:r>
           </w:p>
           <w:p>
@@ -3196,21 +3365,24 @@
         <w:jc w:val="center"/>
         <w:rPr>
           <w:rFonts w:ascii="Consolas" w:hAnsi="Consolas"/>
-          <w:sz w:val="24"/>
-          <w:szCs w:val="24"/>
+          <w:b/>
+          <w:sz w:val="28"/>
+          <w:szCs w:val="28"/>
         </w:rPr>
       </w:pPr>
       <w:r>
         <w:rPr>
           <w:rFonts w:ascii="Consolas" w:hAnsi="Consolas"/>
-          <w:sz w:val="24"/>
-          <w:szCs w:val="24"/>
+          <w:b/>
+          <w:sz w:val="28"/>
+          <w:szCs w:val="28"/>
         </w:rPr>
         <w:t>GITHUB</w:t>
       </w:r>
     </w:p>
     <w:p>
       <w:pPr>
+        <w:jc w:val="center"/>
         <w:rPr>
           <w:rFonts w:ascii="Consolas" w:hAnsi="Consolas"/>
           <w:sz w:val="24"/>
@@ -3310,6 +3482,7 @@
     </w:p>
     <w:p>
       <w:pPr>
+        <w:jc w:val="center"/>
         <w:rPr>
           <w:rFonts w:ascii="Consolas" w:hAnsi="Consolas"/>
           <w:sz w:val="24"/>
@@ -3322,7 +3495,7 @@
           <w:sz w:val="24"/>
           <w:szCs w:val="24"/>
         </w:rPr>
-        <w:t>SET REMOTE SERVER</w:t>
+        <w:t>REMOTE</w:t>
       </w:r>
     </w:p>
     <w:tbl>
@@ -3561,6 +3734,7 @@
     </w:p>
     <w:p>
       <w:pPr>
+        <w:jc w:val="center"/>
         <w:rPr>
           <w:rFonts w:ascii="Consolas" w:hAnsi="Consolas"/>
           <w:sz w:val="24"/>
@@ -3573,7 +3747,7 @@
           <w:sz w:val="24"/>
           <w:szCs w:val="24"/>
         </w:rPr>
-        <w:t>PULL/PUSH</w:t>
+        <w:t>PUSH</w:t>
       </w:r>
     </w:p>
     <w:tbl>
@@ -3783,11 +3957,29 @@
               </w:rPr>
             </w:pPr>
           </w:p>
+          <w:p>
+            <w:pPr>
+              <w:rPr>
+                <w:rFonts w:ascii="Consolas" w:hAnsi="Consolas"/>
+                <w:sz w:val="24"/>
+                <w:szCs w:val="24"/>
+              </w:rPr>
+            </w:pPr>
+            <w:r>
+              <w:rPr>
+                <w:rFonts w:ascii="Consolas" w:hAnsi="Consolas"/>
+                <w:sz w:val="24"/>
+                <w:szCs w:val="24"/>
+              </w:rPr>
+              <w:t>Set a specific location and branch. After that ’git push’ can be used without remote and branch name</w:t>
+            </w:r>
+          </w:p>
         </w:tc>
       </w:tr>
     </w:tbl>
     <w:p>
       <w:pPr>
+        <w:jc w:val="center"/>
         <w:rPr>
           <w:rFonts w:ascii="Consolas" w:hAnsi="Consolas"/>
           <w:sz w:val="24"/>
@@ -3797,6 +3989,7 @@
     </w:p>
     <w:p>
       <w:pPr>
+        <w:jc w:val="center"/>
         <w:rPr>
           <w:rFonts w:ascii="Consolas" w:hAnsi="Consolas"/>
           <w:sz w:val="24"/>
@@ -3809,8 +4002,232 @@
           <w:sz w:val="24"/>
           <w:szCs w:val="24"/>
         </w:rPr>
-        <w:t>Present-Tense Imperative should use in GIT when comitting messages</w:t>
+        <w:lastRenderedPageBreak/>
+        <w:t>FETCH</w:t>
       </w:r>
+    </w:p>
+    <w:tbl>
+      <w:tblPr>
+        <w:tblStyle w:val="Rcsostblzat"/>
+        <w:tblW w:w="0" w:type="auto"/>
+        <w:tblLook w:val="04A0"/>
+      </w:tblPr>
+      <w:tblGrid>
+        <w:gridCol w:w="5211"/>
+        <w:gridCol w:w="5395"/>
+      </w:tblGrid>
+      <w:tr>
+        <w:tc>
+          <w:tcPr>
+            <w:tcW w:w="5211" w:type="dxa"/>
+          </w:tcPr>
+          <w:p>
+            <w:pPr>
+              <w:rPr>
+                <w:rFonts w:ascii="Consolas" w:hAnsi="Consolas"/>
+                <w:sz w:val="24"/>
+                <w:szCs w:val="24"/>
+              </w:rPr>
+            </w:pPr>
+            <w:r>
+              <w:rPr>
+                <w:rFonts w:ascii="Consolas" w:hAnsi="Consolas"/>
+                <w:sz w:val="24"/>
+                <w:szCs w:val="24"/>
+              </w:rPr>
+              <w:t>git branch -r</w:t>
+            </w:r>
+          </w:p>
+          <w:p>
+            <w:pPr>
+              <w:rPr>
+                <w:rFonts w:ascii="Consolas" w:hAnsi="Consolas"/>
+                <w:sz w:val="24"/>
+                <w:szCs w:val="24"/>
+              </w:rPr>
+            </w:pPr>
+          </w:p>
+          <w:p>
+            <w:pPr>
+              <w:rPr>
+                <w:rFonts w:ascii="Consolas" w:hAnsi="Consolas"/>
+                <w:sz w:val="24"/>
+                <w:szCs w:val="24"/>
+              </w:rPr>
+            </w:pPr>
+          </w:p>
+          <w:p>
+            <w:pPr>
+              <w:rPr>
+                <w:rFonts w:ascii="Consolas" w:hAnsi="Consolas"/>
+                <w:sz w:val="24"/>
+                <w:szCs w:val="24"/>
+              </w:rPr>
+            </w:pPr>
+            <w:r>
+              <w:rPr>
+                <w:rFonts w:ascii="Consolas" w:hAnsi="Consolas"/>
+                <w:sz w:val="24"/>
+                <w:szCs w:val="24"/>
+              </w:rPr>
+              <w:t>git fetch &lt;remote&gt;</w:t>
+            </w:r>
+            <w:r>
+              <w:rPr>
+                <w:rFonts w:ascii="Consolas" w:hAnsi="Consolas"/>
+                <w:sz w:val="24"/>
+                <w:szCs w:val="24"/>
+              </w:rPr>
+              <w:t xml:space="preserve"> &lt;branch&gt;</w:t>
+            </w:r>
+          </w:p>
+          <w:p>
+            <w:pPr>
+              <w:rPr>
+                <w:rFonts w:ascii="Consolas" w:hAnsi="Consolas"/>
+                <w:sz w:val="24"/>
+                <w:szCs w:val="24"/>
+              </w:rPr>
+            </w:pPr>
+          </w:p>
+          <w:p>
+            <w:pPr>
+              <w:rPr>
+                <w:rFonts w:ascii="Consolas" w:hAnsi="Consolas"/>
+                <w:sz w:val="24"/>
+                <w:szCs w:val="24"/>
+              </w:rPr>
+            </w:pPr>
+          </w:p>
+          <w:p>
+            <w:pPr>
+              <w:rPr>
+                <w:rFonts w:ascii="Consolas" w:hAnsi="Consolas"/>
+                <w:sz w:val="24"/>
+                <w:szCs w:val="24"/>
+              </w:rPr>
+            </w:pPr>
+          </w:p>
+          <w:p>
+            <w:pPr>
+              <w:rPr>
+                <w:rFonts w:ascii="Consolas" w:hAnsi="Consolas"/>
+                <w:sz w:val="24"/>
+                <w:szCs w:val="24"/>
+              </w:rPr>
+            </w:pPr>
+          </w:p>
+          <w:p>
+            <w:pPr>
+              <w:rPr>
+                <w:rFonts w:ascii="Consolas" w:hAnsi="Consolas"/>
+                <w:sz w:val="24"/>
+                <w:szCs w:val="24"/>
+              </w:rPr>
+            </w:pPr>
+          </w:p>
+          <w:p>
+            <w:pPr>
+              <w:rPr>
+                <w:rFonts w:ascii="Consolas" w:hAnsi="Consolas"/>
+                <w:sz w:val="24"/>
+                <w:szCs w:val="24"/>
+              </w:rPr>
+            </w:pPr>
+            <w:r>
+              <w:rPr>
+                <w:rFonts w:ascii="Consolas" w:hAnsi="Consolas"/>
+                <w:sz w:val="24"/>
+                <w:szCs w:val="24"/>
+              </w:rPr>
+              <w:t>git pull &lt;remote&gt; &lt;branch&gt;</w:t>
+            </w:r>
+          </w:p>
+        </w:tc>
+        <w:tc>
+          <w:tcPr>
+            <w:tcW w:w="5395" w:type="dxa"/>
+          </w:tcPr>
+          <w:p>
+            <w:pPr>
+              <w:rPr>
+                <w:rFonts w:ascii="Consolas" w:hAnsi="Consolas"/>
+                <w:sz w:val="24"/>
+                <w:szCs w:val="24"/>
+              </w:rPr>
+            </w:pPr>
+            <w:r>
+              <w:rPr>
+                <w:rFonts w:ascii="Consolas" w:hAnsi="Consolas"/>
+                <w:sz w:val="24"/>
+                <w:szCs w:val="24"/>
+              </w:rPr>
+              <w:t>View the remote branches our local repository knows about</w:t>
+            </w:r>
+          </w:p>
+          <w:p>
+            <w:pPr>
+              <w:rPr>
+                <w:rFonts w:ascii="Consolas" w:hAnsi="Consolas"/>
+                <w:sz w:val="24"/>
+                <w:szCs w:val="24"/>
+              </w:rPr>
+            </w:pPr>
+          </w:p>
+          <w:p>
+            <w:pPr>
+              <w:rPr>
+                <w:rFonts w:ascii="Consolas" w:hAnsi="Consolas"/>
+                <w:sz w:val="24"/>
+                <w:szCs w:val="24"/>
+              </w:rPr>
+            </w:pPr>
+            <w:r>
+              <w:rPr>
+                <w:rFonts w:ascii="Consolas" w:hAnsi="Consolas"/>
+                <w:sz w:val="24"/>
+                <w:szCs w:val="24"/>
+              </w:rPr>
+              <w:t>Fetches branches and history of a specific remote repo. Only update remote tracking branches. If remote is not specified the default one is ’origin’</w:t>
+            </w:r>
+          </w:p>
+          <w:p>
+            <w:pPr>
+              <w:rPr>
+                <w:rFonts w:ascii="Consolas" w:hAnsi="Consolas"/>
+                <w:sz w:val="24"/>
+                <w:szCs w:val="24"/>
+              </w:rPr>
+            </w:pPr>
+          </w:p>
+          <w:p>
+            <w:pPr>
+              <w:rPr>
+                <w:rFonts w:ascii="Consolas" w:hAnsi="Consolas"/>
+                <w:sz w:val="24"/>
+                <w:szCs w:val="24"/>
+              </w:rPr>
+            </w:pPr>
+            <w:r>
+              <w:rPr>
+                <w:rFonts w:ascii="Consolas" w:hAnsi="Consolas"/>
+                <w:sz w:val="24"/>
+                <w:szCs w:val="24"/>
+              </w:rPr>
+              <w:t>Update the current branch with the changes are on remote. git pull = git fetch + git merge</w:t>
+            </w:r>
+          </w:p>
+        </w:tc>
+      </w:tr>
+    </w:tbl>
+    <w:p>
+      <w:pPr>
+        <w:rPr>
+          <w:rFonts w:ascii="Consolas" w:hAnsi="Consolas"/>
+          <w:sz w:val="24"/>
+          <w:szCs w:val="24"/>
+        </w:rPr>
+      </w:pPr>
     </w:p>
     <w:p>
       <w:pPr>
@@ -3820,6 +4237,14 @@
           <w:szCs w:val="24"/>
         </w:rPr>
       </w:pPr>
+      <w:r>
+        <w:rPr>
+          <w:rFonts w:ascii="Consolas" w:hAnsi="Consolas"/>
+          <w:sz w:val="24"/>
+          <w:szCs w:val="24"/>
+        </w:rPr>
+        <w:t>Present-Tense Imperative should use in GIT when comitting messages</w:t>
+      </w:r>
     </w:p>
     <w:sectPr>
       <w:pgSz w:w="11906" w:h="16838"/>
@@ -4536,4 +4961,16 @@
   <a:objectDefaults/>
   <a:extraClrSchemeLst/>
 </a:theme>
+</file>
+
+<file path=customXml/item1.xml><?xml version="1.0" encoding="utf-8"?>
+<b:Sources xmlns:b="http://schemas.openxmlformats.org/officeDocument/2006/bibliography" xmlns="http://schemas.openxmlformats.org/officeDocument/2006/bibliography" SelectedStyle="\APA.XSL" StyleName="APA"/>
+</file>
+
+<file path=customXml/itemProps1.xml><?xml version="1.0" encoding="utf-8"?>
+<ds:datastoreItem xmlns:ds="http://schemas.openxmlformats.org/officeDocument/2006/customXml" ds:itemID="{B156DC8D-3E0C-4F8B-9351-D0F8F77B130F}">
+  <ds:schemaRefs>
+    <ds:schemaRef ds:uri="http://schemas.openxmlformats.org/officeDocument/2006/bibliography"/>
+  </ds:schemaRefs>
+</ds:datastoreItem>
 </file>
</xml_diff>

<commit_message>
add new git funcs
</commit_message>
<xml_diff>
--- a/GIT.docx
+++ b/GIT.docx
@@ -4162,7 +4162,31 @@
                 <w:sz w:val="24"/>
                 <w:szCs w:val="24"/>
               </w:rPr>
-              <w:t>View the remote branches our local repository knows about</w:t>
+              <w:t xml:space="preserve">View the remote branches </w:t>
+            </w:r>
+            <w:r>
+              <w:rPr>
+                <w:rFonts w:ascii="Consolas" w:hAnsi="Consolas"/>
+                <w:sz w:val="24"/>
+                <w:szCs w:val="24"/>
+              </w:rPr>
+              <w:t>(</w:t>
+            </w:r>
+            <w:r>
+              <w:rPr>
+                <w:rFonts w:ascii="Consolas" w:hAnsi="Consolas"/>
+                <w:sz w:val="24"/>
+                <w:szCs w:val="24"/>
+              </w:rPr>
+              <w:t>our local repository knows about</w:t>
+            </w:r>
+            <w:r>
+              <w:rPr>
+                <w:rFonts w:ascii="Consolas" w:hAnsi="Consolas"/>
+                <w:sz w:val="24"/>
+                <w:szCs w:val="24"/>
+              </w:rPr>
+              <w:t>)</w:t>
             </w:r>
           </w:p>
           <w:p>
@@ -4231,6 +4255,7 @@
     </w:p>
     <w:p>
       <w:pPr>
+        <w:jc w:val="center"/>
         <w:rPr>
           <w:rFonts w:ascii="Consolas" w:hAnsi="Consolas"/>
           <w:sz w:val="24"/>
@@ -4243,7 +4268,844 @@
           <w:sz w:val="24"/>
           <w:szCs w:val="24"/>
         </w:rPr>
-        <w:t>Present-Tense Imperative should use in GIT when comitting messages</w:t>
+        <w:t>REBASE</w:t>
+      </w:r>
+    </w:p>
+    <w:tbl>
+      <w:tblPr>
+        <w:tblStyle w:val="Rcsostblzat"/>
+        <w:tblW w:w="0" w:type="auto"/>
+        <w:tblLook w:val="04A0"/>
+      </w:tblPr>
+      <w:tblGrid>
+        <w:gridCol w:w="5211"/>
+        <w:gridCol w:w="5395"/>
+      </w:tblGrid>
+      <w:tr>
+        <w:tc>
+          <w:tcPr>
+            <w:tcW w:w="5211" w:type="dxa"/>
+          </w:tcPr>
+          <w:p>
+            <w:pPr>
+              <w:rPr>
+                <w:rFonts w:ascii="Consolas" w:hAnsi="Consolas"/>
+                <w:sz w:val="24"/>
+                <w:szCs w:val="24"/>
+              </w:rPr>
+            </w:pPr>
+            <w:r>
+              <w:rPr>
+                <w:rFonts w:ascii="Consolas" w:hAnsi="Consolas"/>
+                <w:sz w:val="24"/>
+                <w:szCs w:val="24"/>
+              </w:rPr>
+              <w:t>git switch feature branch</w:t>
+            </w:r>
+          </w:p>
+          <w:p>
+            <w:pPr>
+              <w:rPr>
+                <w:rFonts w:ascii="Consolas" w:hAnsi="Consolas"/>
+                <w:sz w:val="24"/>
+                <w:szCs w:val="24"/>
+              </w:rPr>
+            </w:pPr>
+            <w:r>
+              <w:rPr>
+                <w:rFonts w:ascii="Consolas" w:hAnsi="Consolas"/>
+                <w:sz w:val="24"/>
+                <w:szCs w:val="24"/>
+              </w:rPr>
+              <w:t>git rebase main</w:t>
+            </w:r>
+          </w:p>
+          <w:p>
+            <w:pPr>
+              <w:rPr>
+                <w:rFonts w:ascii="Consolas" w:hAnsi="Consolas"/>
+                <w:sz w:val="24"/>
+                <w:szCs w:val="24"/>
+              </w:rPr>
+            </w:pPr>
+          </w:p>
+          <w:p>
+            <w:pPr>
+              <w:rPr>
+                <w:rFonts w:ascii="Consolas" w:hAnsi="Consolas"/>
+                <w:sz w:val="24"/>
+                <w:szCs w:val="24"/>
+              </w:rPr>
+            </w:pPr>
+          </w:p>
+          <w:p>
+            <w:pPr>
+              <w:rPr>
+                <w:rFonts w:ascii="Consolas" w:hAnsi="Consolas"/>
+                <w:sz w:val="24"/>
+                <w:szCs w:val="24"/>
+              </w:rPr>
+            </w:pPr>
+            <w:r>
+              <w:rPr>
+                <w:rFonts w:ascii="Consolas" w:hAnsi="Consolas"/>
+                <w:sz w:val="24"/>
+                <w:szCs w:val="24"/>
+              </w:rPr>
+              <w:t>git rebase -i HEAD~&lt;number&gt;</w:t>
+            </w:r>
+          </w:p>
+        </w:tc>
+        <w:tc>
+          <w:tcPr>
+            <w:tcW w:w="5395" w:type="dxa"/>
+          </w:tcPr>
+          <w:p>
+            <w:pPr>
+              <w:rPr>
+                <w:rFonts w:ascii="Consolas" w:hAnsi="Consolas"/>
+                <w:sz w:val="24"/>
+                <w:szCs w:val="24"/>
+              </w:rPr>
+            </w:pPr>
+            <w:r>
+              <w:rPr>
+                <w:rFonts w:ascii="Consolas" w:hAnsi="Consolas"/>
+                <w:sz w:val="24"/>
+                <w:szCs w:val="24"/>
+              </w:rPr>
+              <w:t>It can use as an alternative merging tool or cleanup tool. (never rebase after shared)</w:t>
+            </w:r>
+          </w:p>
+          <w:p>
+            <w:pPr>
+              <w:rPr>
+                <w:rFonts w:ascii="Consolas" w:hAnsi="Consolas"/>
+                <w:sz w:val="24"/>
+                <w:szCs w:val="24"/>
+              </w:rPr>
+            </w:pPr>
+          </w:p>
+          <w:p>
+            <w:pPr>
+              <w:rPr>
+                <w:rFonts w:ascii="Consolas" w:hAnsi="Consolas"/>
+                <w:sz w:val="24"/>
+                <w:szCs w:val="24"/>
+              </w:rPr>
+            </w:pPr>
+            <w:r>
+              <w:rPr>
+                <w:rFonts w:ascii="Consolas" w:hAnsi="Consolas"/>
+                <w:sz w:val="24"/>
+                <w:szCs w:val="24"/>
+              </w:rPr>
+              <w:t>Rebase with -i to enter interactive mode, which allows to edit commits, or drop them, add files etc.</w:t>
+            </w:r>
+          </w:p>
+        </w:tc>
+      </w:tr>
+    </w:tbl>
+    <w:p>
+      <w:pPr>
+        <w:jc w:val="center"/>
+        <w:rPr>
+          <w:rFonts w:ascii="Consolas" w:hAnsi="Consolas"/>
+          <w:sz w:val="24"/>
+          <w:szCs w:val="24"/>
+        </w:rPr>
+      </w:pPr>
+    </w:p>
+    <w:p>
+      <w:pPr>
+        <w:jc w:val="center"/>
+        <w:rPr>
+          <w:rFonts w:ascii="Consolas" w:hAnsi="Consolas"/>
+          <w:sz w:val="24"/>
+          <w:szCs w:val="24"/>
+        </w:rPr>
+      </w:pPr>
+      <w:r>
+        <w:rPr>
+          <w:rFonts w:ascii="Consolas" w:hAnsi="Consolas"/>
+          <w:sz w:val="24"/>
+          <w:szCs w:val="24"/>
+        </w:rPr>
+        <w:t>TAGS</w:t>
+      </w:r>
+    </w:p>
+    <w:tbl>
+      <w:tblPr>
+        <w:tblStyle w:val="Rcsostblzat"/>
+        <w:tblW w:w="0" w:type="auto"/>
+        <w:tblLook w:val="04A0"/>
+      </w:tblPr>
+      <w:tblGrid>
+        <w:gridCol w:w="5211"/>
+        <w:gridCol w:w="5395"/>
+      </w:tblGrid>
+      <w:tr>
+        <w:tc>
+          <w:tcPr>
+            <w:tcW w:w="5211" w:type="dxa"/>
+          </w:tcPr>
+          <w:p>
+            <w:pPr>
+              <w:rPr>
+                <w:rFonts w:ascii="Consolas" w:hAnsi="Consolas"/>
+                <w:sz w:val="24"/>
+                <w:szCs w:val="24"/>
+              </w:rPr>
+            </w:pPr>
+            <w:r>
+              <w:rPr>
+                <w:rFonts w:ascii="Consolas" w:hAnsi="Consolas"/>
+                <w:sz w:val="24"/>
+                <w:szCs w:val="24"/>
+              </w:rPr>
+              <w:t>git tag</w:t>
+            </w:r>
+          </w:p>
+          <w:p>
+            <w:pPr>
+              <w:rPr>
+                <w:rFonts w:ascii="Consolas" w:hAnsi="Consolas"/>
+                <w:sz w:val="24"/>
+                <w:szCs w:val="24"/>
+              </w:rPr>
+            </w:pPr>
+          </w:p>
+          <w:p>
+            <w:pPr>
+              <w:rPr>
+                <w:rFonts w:ascii="Consolas" w:hAnsi="Consolas"/>
+                <w:sz w:val="24"/>
+                <w:szCs w:val="24"/>
+              </w:rPr>
+            </w:pPr>
+          </w:p>
+          <w:p>
+            <w:pPr>
+              <w:rPr>
+                <w:rFonts w:ascii="Consolas" w:hAnsi="Consolas"/>
+                <w:sz w:val="24"/>
+                <w:szCs w:val="24"/>
+              </w:rPr>
+            </w:pPr>
+            <w:r>
+              <w:rPr>
+                <w:rFonts w:ascii="Consolas" w:hAnsi="Consolas"/>
+                <w:sz w:val="24"/>
+                <w:szCs w:val="24"/>
+              </w:rPr>
+              <w:t>git tag &lt;tagname&gt;</w:t>
+            </w:r>
+          </w:p>
+          <w:p>
+            <w:pPr>
+              <w:rPr>
+                <w:rFonts w:ascii="Consolas" w:hAnsi="Consolas"/>
+                <w:sz w:val="24"/>
+                <w:szCs w:val="24"/>
+              </w:rPr>
+            </w:pPr>
+            <w:r>
+              <w:rPr>
+                <w:rFonts w:ascii="Consolas" w:hAnsi="Consolas"/>
+                <w:sz w:val="24"/>
+                <w:szCs w:val="24"/>
+              </w:rPr>
+              <w:t>git tag -a &lt;tagname&gt;</w:t>
+            </w:r>
+          </w:p>
+          <w:p>
+            <w:pPr>
+              <w:rPr>
+                <w:rFonts w:ascii="Consolas" w:hAnsi="Consolas"/>
+                <w:sz w:val="24"/>
+                <w:szCs w:val="24"/>
+              </w:rPr>
+            </w:pPr>
+            <w:r>
+              <w:rPr>
+                <w:rFonts w:ascii="Consolas" w:hAnsi="Consolas"/>
+                <w:sz w:val="24"/>
+                <w:szCs w:val="24"/>
+              </w:rPr>
+              <w:t>git show &lt;tagname&gt;</w:t>
+            </w:r>
+          </w:p>
+          <w:p>
+            <w:pPr>
+              <w:rPr>
+                <w:rFonts w:ascii="Consolas" w:hAnsi="Consolas"/>
+                <w:sz w:val="24"/>
+                <w:szCs w:val="24"/>
+              </w:rPr>
+            </w:pPr>
+          </w:p>
+          <w:p>
+            <w:pPr>
+              <w:rPr>
+                <w:rFonts w:ascii="Consolas" w:hAnsi="Consolas"/>
+                <w:sz w:val="24"/>
+                <w:szCs w:val="24"/>
+              </w:rPr>
+            </w:pPr>
+            <w:r>
+              <w:rPr>
+                <w:rFonts w:ascii="Consolas" w:hAnsi="Consolas"/>
+                <w:sz w:val="24"/>
+                <w:szCs w:val="24"/>
+              </w:rPr>
+              <w:t>git tag &lt;tagname&gt; &lt;commit</w:t>
+            </w:r>
+            <w:r>
+              <w:rPr>
+                <w:rFonts w:ascii="Consolas" w:hAnsi="Consolas"/>
+                <w:sz w:val="24"/>
+                <w:szCs w:val="24"/>
+              </w:rPr>
+              <w:t>-</w:t>
+            </w:r>
+            <w:r>
+              <w:rPr>
+                <w:rFonts w:ascii="Consolas" w:hAnsi="Consolas"/>
+                <w:sz w:val="24"/>
+                <w:szCs w:val="24"/>
+              </w:rPr>
+              <w:t>hash&gt;</w:t>
+            </w:r>
+          </w:p>
+          <w:p>
+            <w:pPr>
+              <w:rPr>
+                <w:rFonts w:ascii="Consolas" w:hAnsi="Consolas"/>
+                <w:sz w:val="24"/>
+                <w:szCs w:val="24"/>
+              </w:rPr>
+            </w:pPr>
+          </w:p>
+          <w:p>
+            <w:pPr>
+              <w:rPr>
+                <w:rFonts w:ascii="Consolas" w:hAnsi="Consolas"/>
+                <w:sz w:val="24"/>
+                <w:szCs w:val="24"/>
+              </w:rPr>
+            </w:pPr>
+            <w:r>
+              <w:rPr>
+                <w:rFonts w:ascii="Consolas" w:hAnsi="Consolas"/>
+                <w:sz w:val="24"/>
+                <w:szCs w:val="24"/>
+              </w:rPr>
+              <w:t>git tag &lt;tagname&gt; &lt;commit-hash&gt; -f</w:t>
+            </w:r>
+          </w:p>
+          <w:p>
+            <w:pPr>
+              <w:rPr>
+                <w:rFonts w:ascii="Consolas" w:hAnsi="Consolas"/>
+                <w:sz w:val="24"/>
+                <w:szCs w:val="24"/>
+              </w:rPr>
+            </w:pPr>
+          </w:p>
+          <w:p>
+            <w:pPr>
+              <w:rPr>
+                <w:rFonts w:ascii="Consolas" w:hAnsi="Consolas"/>
+                <w:sz w:val="24"/>
+                <w:szCs w:val="24"/>
+              </w:rPr>
+            </w:pPr>
+            <w:r>
+              <w:rPr>
+                <w:rFonts w:ascii="Consolas" w:hAnsi="Consolas"/>
+                <w:sz w:val="24"/>
+                <w:szCs w:val="24"/>
+              </w:rPr>
+              <w:t>git tag -d &lt;tagname&gt;</w:t>
+            </w:r>
+          </w:p>
+          <w:p>
+            <w:pPr>
+              <w:rPr>
+                <w:rFonts w:ascii="Consolas" w:hAnsi="Consolas"/>
+                <w:sz w:val="24"/>
+                <w:szCs w:val="24"/>
+              </w:rPr>
+            </w:pPr>
+          </w:p>
+          <w:p>
+            <w:pPr>
+              <w:rPr>
+                <w:rFonts w:ascii="Consolas" w:hAnsi="Consolas"/>
+                <w:sz w:val="24"/>
+                <w:szCs w:val="24"/>
+              </w:rPr>
+            </w:pPr>
+          </w:p>
+          <w:p>
+            <w:pPr>
+              <w:rPr>
+                <w:rFonts w:ascii="Consolas" w:hAnsi="Consolas"/>
+                <w:sz w:val="24"/>
+                <w:szCs w:val="24"/>
+              </w:rPr>
+            </w:pPr>
+            <w:r>
+              <w:rPr>
+                <w:rFonts w:ascii="Consolas" w:hAnsi="Consolas"/>
+                <w:sz w:val="24"/>
+                <w:szCs w:val="24"/>
+              </w:rPr>
+              <w:t>git tag -l ”*beta*”</w:t>
+            </w:r>
+          </w:p>
+          <w:p>
+            <w:pPr>
+              <w:rPr>
+                <w:rFonts w:ascii="Consolas" w:hAnsi="Consolas"/>
+                <w:sz w:val="24"/>
+                <w:szCs w:val="24"/>
+              </w:rPr>
+            </w:pPr>
+          </w:p>
+          <w:p>
+            <w:pPr>
+              <w:rPr>
+                <w:rFonts w:ascii="Consolas" w:hAnsi="Consolas"/>
+                <w:sz w:val="24"/>
+                <w:szCs w:val="24"/>
+              </w:rPr>
+            </w:pPr>
+            <w:r>
+              <w:rPr>
+                <w:rFonts w:ascii="Consolas" w:hAnsi="Consolas"/>
+                <w:sz w:val="24"/>
+                <w:szCs w:val="24"/>
+              </w:rPr>
+              <w:t>git checkout &lt;tag&gt;</w:t>
+            </w:r>
+          </w:p>
+          <w:p>
+            <w:pPr>
+              <w:rPr>
+                <w:rFonts w:ascii="Consolas" w:hAnsi="Consolas"/>
+                <w:sz w:val="24"/>
+                <w:szCs w:val="24"/>
+              </w:rPr>
+            </w:pPr>
+          </w:p>
+          <w:p>
+            <w:pPr>
+              <w:rPr>
+                <w:rFonts w:ascii="Consolas" w:hAnsi="Consolas"/>
+                <w:sz w:val="24"/>
+                <w:szCs w:val="24"/>
+              </w:rPr>
+            </w:pPr>
+            <w:r>
+              <w:rPr>
+                <w:rFonts w:ascii="Consolas" w:hAnsi="Consolas"/>
+                <w:sz w:val="24"/>
+                <w:szCs w:val="24"/>
+              </w:rPr>
+              <w:t>git push --tags</w:t>
+            </w:r>
+          </w:p>
+          <w:p>
+            <w:pPr>
+              <w:rPr>
+                <w:rFonts w:ascii="Consolas" w:hAnsi="Consolas"/>
+                <w:sz w:val="24"/>
+                <w:szCs w:val="24"/>
+              </w:rPr>
+            </w:pPr>
+          </w:p>
+          <w:p>
+            <w:pPr>
+              <w:rPr>
+                <w:rFonts w:ascii="Consolas" w:hAnsi="Consolas"/>
+                <w:sz w:val="24"/>
+                <w:szCs w:val="24"/>
+              </w:rPr>
+            </w:pPr>
+          </w:p>
+          <w:p>
+            <w:pPr>
+              <w:rPr>
+                <w:rFonts w:ascii="Consolas" w:hAnsi="Consolas"/>
+                <w:sz w:val="24"/>
+                <w:szCs w:val="24"/>
+              </w:rPr>
+            </w:pPr>
+            <w:r>
+              <w:rPr>
+                <w:rFonts w:ascii="Consolas" w:hAnsi="Consolas"/>
+                <w:sz w:val="24"/>
+                <w:szCs w:val="24"/>
+              </w:rPr>
+              <w:t>git push origin &lt;tagname&gt;</w:t>
+            </w:r>
+          </w:p>
+        </w:tc>
+        <w:tc>
+          <w:tcPr>
+            <w:tcW w:w="5395" w:type="dxa"/>
+          </w:tcPr>
+          <w:p>
+            <w:pPr>
+              <w:rPr>
+                <w:rFonts w:ascii="Consolas" w:hAnsi="Consolas"/>
+                <w:sz w:val="24"/>
+                <w:szCs w:val="24"/>
+              </w:rPr>
+            </w:pPr>
+            <w:r>
+              <w:rPr>
+                <w:rFonts w:ascii="Consolas" w:hAnsi="Consolas"/>
+                <w:sz w:val="24"/>
+                <w:szCs w:val="24"/>
+              </w:rPr>
+              <w:t>Print a list of all tags</w:t>
+            </w:r>
+            <w:r>
+              <w:rPr>
+                <w:rFonts w:ascii="Consolas" w:hAnsi="Consolas"/>
+                <w:sz w:val="24"/>
+                <w:szCs w:val="24"/>
+              </w:rPr>
+              <w:t xml:space="preserve"> </w:t>
+            </w:r>
+            <w:r>
+              <w:rPr>
+                <w:rFonts w:ascii="Consolas" w:hAnsi="Consolas"/>
+                <w:sz w:val="24"/>
+                <w:szCs w:val="24"/>
+              </w:rPr>
+              <w:t>in the current repository</w:t>
+            </w:r>
+          </w:p>
+          <w:p>
+            <w:pPr>
+              <w:rPr>
+                <w:rFonts w:ascii="Consolas" w:hAnsi="Consolas"/>
+                <w:sz w:val="24"/>
+                <w:szCs w:val="24"/>
+              </w:rPr>
+            </w:pPr>
+          </w:p>
+          <w:p>
+            <w:pPr>
+              <w:rPr>
+                <w:rFonts w:ascii="Consolas" w:hAnsi="Consolas"/>
+                <w:sz w:val="24"/>
+                <w:szCs w:val="24"/>
+              </w:rPr>
+            </w:pPr>
+            <w:r>
+              <w:rPr>
+                <w:rFonts w:ascii="Consolas" w:hAnsi="Consolas"/>
+                <w:sz w:val="24"/>
+                <w:szCs w:val="24"/>
+              </w:rPr>
+              <w:t>Create a lightweight tag</w:t>
+            </w:r>
+          </w:p>
+          <w:p>
+            <w:pPr>
+              <w:rPr>
+                <w:rFonts w:ascii="Consolas" w:hAnsi="Consolas"/>
+                <w:sz w:val="24"/>
+                <w:szCs w:val="24"/>
+              </w:rPr>
+            </w:pPr>
+            <w:r>
+              <w:rPr>
+                <w:rFonts w:ascii="Consolas" w:hAnsi="Consolas"/>
+                <w:sz w:val="24"/>
+                <w:szCs w:val="24"/>
+              </w:rPr>
+              <w:t>Create an annotated tag</w:t>
+            </w:r>
+          </w:p>
+          <w:p>
+            <w:pPr>
+              <w:rPr>
+                <w:rFonts w:ascii="Consolas" w:hAnsi="Consolas"/>
+                <w:sz w:val="24"/>
+                <w:szCs w:val="24"/>
+              </w:rPr>
+            </w:pPr>
+            <w:r>
+              <w:rPr>
+                <w:rFonts w:ascii="Consolas" w:hAnsi="Consolas"/>
+                <w:sz w:val="24"/>
+                <w:szCs w:val="24"/>
+              </w:rPr>
+              <w:t xml:space="preserve">Shows the metadata about the </w:t>
+            </w:r>
+            <w:r>
+              <w:rPr>
+                <w:rFonts w:ascii="Consolas" w:hAnsi="Consolas"/>
+                <w:sz w:val="24"/>
+                <w:szCs w:val="24"/>
+              </w:rPr>
+              <w:t xml:space="preserve">annotated </w:t>
+            </w:r>
+            <w:r>
+              <w:rPr>
+                <w:rFonts w:ascii="Consolas" w:hAnsi="Consolas"/>
+                <w:sz w:val="24"/>
+                <w:szCs w:val="24"/>
+              </w:rPr>
+              <w:t>tag</w:t>
+            </w:r>
+          </w:p>
+          <w:p>
+            <w:pPr>
+              <w:rPr>
+                <w:rFonts w:ascii="Consolas" w:hAnsi="Consolas"/>
+                <w:sz w:val="24"/>
+                <w:szCs w:val="24"/>
+              </w:rPr>
+            </w:pPr>
+            <w:r>
+              <w:rPr>
+                <w:rFonts w:ascii="Consolas" w:hAnsi="Consolas"/>
+                <w:sz w:val="24"/>
+                <w:szCs w:val="24"/>
+              </w:rPr>
+              <w:t>Can tag commits by hashname (</w:t>
+            </w:r>
+            <w:r>
+              <w:rPr>
+                <w:rFonts w:ascii="Consolas" w:hAnsi="Consolas"/>
+                <w:sz w:val="24"/>
+                <w:szCs w:val="24"/>
+              </w:rPr>
+              <w:t>previous commits</w:t>
+            </w:r>
+            <w:r>
+              <w:rPr>
+                <w:rFonts w:ascii="Consolas" w:hAnsi="Consolas"/>
+                <w:sz w:val="24"/>
+                <w:szCs w:val="24"/>
+              </w:rPr>
+              <w:t xml:space="preserve"> too)</w:t>
+            </w:r>
+          </w:p>
+          <w:p>
+            <w:pPr>
+              <w:rPr>
+                <w:rFonts w:ascii="Consolas" w:hAnsi="Consolas"/>
+                <w:sz w:val="24"/>
+                <w:szCs w:val="24"/>
+              </w:rPr>
+            </w:pPr>
+            <w:r>
+              <w:rPr>
+                <w:rFonts w:ascii="Consolas" w:hAnsi="Consolas"/>
+                <w:sz w:val="24"/>
+                <w:szCs w:val="24"/>
+              </w:rPr>
+              <w:t>Tags are unique, need to use force to overwrite</w:t>
+            </w:r>
+          </w:p>
+          <w:p>
+            <w:pPr>
+              <w:rPr>
+                <w:rFonts w:ascii="Consolas" w:hAnsi="Consolas"/>
+                <w:sz w:val="24"/>
+                <w:szCs w:val="24"/>
+              </w:rPr>
+            </w:pPr>
+            <w:r>
+              <w:rPr>
+                <w:rFonts w:ascii="Consolas" w:hAnsi="Consolas"/>
+                <w:sz w:val="24"/>
+                <w:szCs w:val="24"/>
+              </w:rPr>
+              <w:t xml:space="preserve">Delete a tag by </w:t>
+            </w:r>
+            <w:r>
+              <w:rPr>
+                <w:rFonts w:ascii="Consolas" w:hAnsi="Consolas"/>
+                <w:sz w:val="24"/>
+                <w:szCs w:val="24"/>
+              </w:rPr>
+              <w:t xml:space="preserve">its </w:t>
+            </w:r>
+            <w:r>
+              <w:rPr>
+                <w:rFonts w:ascii="Consolas" w:hAnsi="Consolas"/>
+                <w:sz w:val="24"/>
+                <w:szCs w:val="24"/>
+              </w:rPr>
+              <w:t>tagname</w:t>
+            </w:r>
+          </w:p>
+          <w:p>
+            <w:pPr>
+              <w:rPr>
+                <w:rFonts w:ascii="Consolas" w:hAnsi="Consolas"/>
+                <w:sz w:val="24"/>
+                <w:szCs w:val="24"/>
+              </w:rPr>
+            </w:pPr>
+          </w:p>
+          <w:p>
+            <w:pPr>
+              <w:rPr>
+                <w:rFonts w:ascii="Consolas" w:hAnsi="Consolas"/>
+                <w:sz w:val="24"/>
+                <w:szCs w:val="24"/>
+              </w:rPr>
+            </w:pPr>
+            <w:r>
+              <w:rPr>
+                <w:rFonts w:ascii="Consolas" w:hAnsi="Consolas"/>
+                <w:sz w:val="24"/>
+                <w:szCs w:val="24"/>
+              </w:rPr>
+              <w:t>Lists all tags that match the pattern between quotes</w:t>
+            </w:r>
+          </w:p>
+          <w:p>
+            <w:pPr>
+              <w:rPr>
+                <w:rFonts w:ascii="Consolas" w:hAnsi="Consolas"/>
+                <w:sz w:val="24"/>
+                <w:szCs w:val="24"/>
+              </w:rPr>
+            </w:pPr>
+          </w:p>
+          <w:p>
+            <w:pPr>
+              <w:rPr>
+                <w:rFonts w:ascii="Consolas" w:hAnsi="Consolas"/>
+                <w:sz w:val="24"/>
+                <w:szCs w:val="24"/>
+              </w:rPr>
+            </w:pPr>
+            <w:r>
+              <w:rPr>
+                <w:rFonts w:ascii="Consolas" w:hAnsi="Consolas"/>
+                <w:sz w:val="24"/>
+                <w:szCs w:val="24"/>
+              </w:rPr>
+              <w:t>Tags can use for checkout</w:t>
+            </w:r>
+          </w:p>
+          <w:p>
+            <w:pPr>
+              <w:rPr>
+                <w:rFonts w:ascii="Consolas" w:hAnsi="Consolas"/>
+                <w:sz w:val="24"/>
+                <w:szCs w:val="24"/>
+              </w:rPr>
+            </w:pPr>
+          </w:p>
+          <w:p>
+            <w:pPr>
+              <w:rPr>
+                <w:rFonts w:ascii="Consolas" w:hAnsi="Consolas"/>
+                <w:sz w:val="24"/>
+                <w:szCs w:val="24"/>
+              </w:rPr>
+            </w:pPr>
+            <w:r>
+              <w:rPr>
+                <w:rFonts w:ascii="Consolas" w:hAnsi="Consolas"/>
+                <w:sz w:val="24"/>
+                <w:szCs w:val="24"/>
+              </w:rPr>
+              <w:t xml:space="preserve">Tags are not pushed by default so need to be push separately. --tags push all the tags </w:t>
+            </w:r>
+            <w:r>
+              <w:rPr>
+                <w:rFonts w:ascii="Consolas" w:hAnsi="Consolas"/>
+                <w:sz w:val="24"/>
+                <w:szCs w:val="24"/>
+              </w:rPr>
+              <w:t>that are not on the server</w:t>
+            </w:r>
+          </w:p>
+          <w:p>
+            <w:pPr>
+              <w:rPr>
+                <w:rFonts w:ascii="Consolas" w:hAnsi="Consolas"/>
+                <w:sz w:val="24"/>
+                <w:szCs w:val="24"/>
+              </w:rPr>
+            </w:pPr>
+            <w:r>
+              <w:rPr>
+                <w:rFonts w:ascii="Consolas" w:hAnsi="Consolas"/>
+                <w:sz w:val="24"/>
+                <w:szCs w:val="24"/>
+              </w:rPr>
+              <w:t>Push a sepcific tag</w:t>
+            </w:r>
+          </w:p>
+        </w:tc>
+      </w:tr>
+    </w:tbl>
+    <w:p>
+      <w:pPr>
+        <w:jc w:val="center"/>
+        <w:rPr>
+          <w:rFonts w:ascii="Consolas" w:hAnsi="Consolas"/>
+          <w:sz w:val="24"/>
+          <w:szCs w:val="24"/>
+        </w:rPr>
+      </w:pPr>
+    </w:p>
+    <w:p>
+      <w:pPr>
+        <w:jc w:val="center"/>
+        <w:rPr>
+          <w:rFonts w:ascii="Consolas" w:hAnsi="Consolas"/>
+          <w:sz w:val="24"/>
+          <w:szCs w:val="24"/>
+        </w:rPr>
+      </w:pPr>
+    </w:p>
+    <w:p>
+      <w:pPr>
+        <w:rPr>
+          <w:rFonts w:ascii="Consolas" w:hAnsi="Consolas"/>
+          <w:sz w:val="24"/>
+          <w:szCs w:val="24"/>
+        </w:rPr>
+      </w:pPr>
+      <w:r>
+        <w:rPr>
+          <w:rFonts w:ascii="Consolas" w:hAnsi="Consolas"/>
+          <w:sz w:val="24"/>
+          <w:szCs w:val="24"/>
+        </w:rPr>
+        <w:lastRenderedPageBreak/>
+        <w:t xml:space="preserve">Present-Tense Imperative should use in GIT when </w:t>
+      </w:r>
+      <w:r>
+        <w:rPr>
+          <w:rFonts w:ascii="Consolas" w:hAnsi="Consolas"/>
+          <w:sz w:val="24"/>
+          <w:szCs w:val="24"/>
+        </w:rPr>
+        <w:t>commit</w:t>
+      </w:r>
+      <w:r>
+        <w:rPr>
+          <w:rFonts w:ascii="Consolas" w:hAnsi="Consolas"/>
+          <w:sz w:val="24"/>
+          <w:szCs w:val="24"/>
+        </w:rPr>
+        <w:t>ting messages</w:t>
       </w:r>
     </w:p>
     <w:sectPr>

</xml_diff>